<commit_message>
updated literature review and proposal for final submission on canvas
</commit_message>
<xml_diff>
--- a/documents/LujaRatnaManandhar_2407087_LiteratureReview.docx
+++ b/documents/LujaRatnaManandhar_2407087_LiteratureReview.docx
@@ -15,6 +15,7 @@
           <w:szCs w:val="32"/>
         </w:rPr>
       </w:pPr>
+      <w:bookmarkStart w:id="0" w:name="_Hlk215170651"/>
       <w:r>
         <w:rPr>
           <w:rFonts w:ascii="Times New Roman" w:hAnsi="Times New Roman" w:cs="Times New Roman"/>
@@ -25,16 +26,16 @@
           <w:szCs w:val="32"/>
         </w:rPr>
         <w:drawing>
-          <wp:anchor distT="0" distB="0" distL="114300" distR="114300" simplePos="0" relativeHeight="251660288" behindDoc="0" locked="0" layoutInCell="1" allowOverlap="1" wp14:anchorId="05BA2D68" wp14:editId="526C943F">
+          <wp:anchor distT="0" distB="0" distL="114300" distR="114300" simplePos="0" relativeHeight="251660288" behindDoc="0" locked="0" layoutInCell="1" allowOverlap="1" wp14:anchorId="05BA2D68" wp14:editId="0592ABFE">
             <wp:simplePos x="0" y="0"/>
             <wp:positionH relativeFrom="margin">
-              <wp:align>right</wp:align>
+              <wp:posOffset>3215640</wp:posOffset>
             </wp:positionH>
             <wp:positionV relativeFrom="paragraph">
-              <wp:posOffset>0</wp:posOffset>
+              <wp:posOffset>129540</wp:posOffset>
             </wp:positionV>
-            <wp:extent cx="2842260" cy="1418590"/>
-            <wp:effectExtent l="0" t="0" r="0" b="0"/>
+            <wp:extent cx="2644140" cy="1158240"/>
+            <wp:effectExtent l="0" t="0" r="3810" b="3810"/>
             <wp:wrapSquare wrapText="bothSides"/>
             <wp:docPr id="239466105" name="Picture 29" descr="A logo for a college&#10;&#10;AI-generated content may be incorrect."/>
             <wp:cNvGraphicFramePr>
@@ -49,7 +50,7 @@
                       <a:picLocks noChangeAspect="1" noChangeArrowheads="1"/>
                     </pic:cNvPicPr>
                   </pic:nvPicPr>
-                  <pic:blipFill>
+                  <pic:blipFill rotWithShape="1">
                     <a:blip r:embed="rId8">
                       <a:extLst>
                         <a:ext uri="{28A0092B-C50C-407E-A947-70E740481C1C}">
@@ -57,7 +58,7 @@
                         </a:ext>
                       </a:extLst>
                     </a:blip>
-                    <a:srcRect/>
+                    <a:srcRect l="4022" t="9133" r="2950" b="9221"/>
                     <a:stretch>
                       <a:fillRect/>
                     </a:stretch>
@@ -65,12 +66,20 @@
                   <pic:spPr bwMode="auto">
                     <a:xfrm>
                       <a:off x="0" y="0"/>
-                      <a:ext cx="2842260" cy="1418590"/>
+                      <a:ext cx="2644140" cy="1158240"/>
                     </a:xfrm>
                     <a:prstGeom prst="rect">
                       <a:avLst/>
                     </a:prstGeom>
                     <a:noFill/>
+                    <a:ln>
+                      <a:noFill/>
+                    </a:ln>
+                    <a:extLst>
+                      <a:ext uri="{53640926-AAD7-44D8-BBD7-CCE9431645EC}">
+                        <a14:shadowObscured xmlns:a14="http://schemas.microsoft.com/office/drawing/2010/main"/>
+                      </a:ext>
+                    </a:extLst>
                   </pic:spPr>
                 </pic:pic>
               </a:graphicData>
@@ -94,16 +103,16 @@
           <w:szCs w:val="32"/>
         </w:rPr>
         <w:drawing>
-          <wp:anchor distT="0" distB="0" distL="114300" distR="114300" simplePos="0" relativeHeight="251659264" behindDoc="0" locked="0" layoutInCell="1" allowOverlap="1" wp14:anchorId="2A8007D5" wp14:editId="0CB95325">
+          <wp:anchor distT="0" distB="0" distL="114300" distR="114300" simplePos="0" relativeHeight="251659264" behindDoc="0" locked="0" layoutInCell="1" allowOverlap="1" wp14:anchorId="2A8007D5" wp14:editId="53F24C1B">
             <wp:simplePos x="0" y="0"/>
             <wp:positionH relativeFrom="margin">
-              <wp:align>left</wp:align>
+              <wp:posOffset>-358140</wp:posOffset>
             </wp:positionH>
             <wp:positionV relativeFrom="paragraph">
-              <wp:posOffset>0</wp:posOffset>
+              <wp:posOffset>365760</wp:posOffset>
             </wp:positionV>
-            <wp:extent cx="2529840" cy="1417320"/>
-            <wp:effectExtent l="0" t="0" r="3810" b="0"/>
+            <wp:extent cx="3178175" cy="929640"/>
+            <wp:effectExtent l="0" t="0" r="3175" b="3810"/>
             <wp:wrapSquare wrapText="bothSides"/>
             <wp:docPr id="832406966" name="Picture 28" descr="A logo for a university&#10;&#10;AI-generated content may be incorrect."/>
             <wp:cNvGraphicFramePr>
@@ -118,7 +127,7 @@
                       <a:picLocks noChangeAspect="1" noChangeArrowheads="1"/>
                     </pic:cNvPicPr>
                   </pic:nvPicPr>
-                  <pic:blipFill>
+                  <pic:blipFill rotWithShape="1">
                     <a:blip r:embed="rId9">
                       <a:extLst>
                         <a:ext uri="{28A0092B-C50C-407E-A947-70E740481C1C}">
@@ -126,7 +135,7 @@
                         </a:ext>
                       </a:extLst>
                     </a:blip>
-                    <a:srcRect/>
+                    <a:srcRect l="18072" t="33334" r="18073" b="33334"/>
                     <a:stretch>
                       <a:fillRect/>
                     </a:stretch>
@@ -134,12 +143,20 @@
                   <pic:spPr bwMode="auto">
                     <a:xfrm>
                       <a:off x="0" y="0"/>
-                      <a:ext cx="2529840" cy="1417320"/>
+                      <a:ext cx="3178175" cy="929640"/>
                     </a:xfrm>
                     <a:prstGeom prst="rect">
                       <a:avLst/>
                     </a:prstGeom>
                     <a:noFill/>
+                    <a:ln>
+                      <a:noFill/>
+                    </a:ln>
+                    <a:extLst>
+                      <a:ext uri="{53640926-AAD7-44D8-BBD7-CCE9431645EC}">
+                        <a14:shadowObscured xmlns:a14="http://schemas.microsoft.com/office/drawing/2010/main"/>
+                      </a:ext>
+                    </a:extLst>
                   </pic:spPr>
                 </pic:pic>
               </a:graphicData>
@@ -173,19 +190,6 @@
         <w:widowControl w:val="0"/>
         <w:spacing w:line="360" w:lineRule="auto"/>
         <w:jc w:val="both"/>
-        <w:rPr>
-          <w:rFonts w:ascii="Times New Roman" w:hAnsi="Times New Roman" w:cs="Times New Roman"/>
-          <w:bCs/>
-          <w:color w:val="5A5A5A"/>
-          <w:sz w:val="32"/>
-          <w:szCs w:val="32"/>
-        </w:rPr>
-      </w:pPr>
-    </w:p>
-    <w:p>
-      <w:pPr>
-        <w:widowControl w:val="0"/>
-        <w:spacing w:line="360" w:lineRule="auto"/>
         <w:rPr>
           <w:rFonts w:ascii="Times New Roman" w:hAnsi="Times New Roman" w:cs="Times New Roman"/>
           <w:bCs/>
@@ -675,7 +679,7 @@
           <w:rFonts w:ascii="Times New Roman" w:hAnsi="Times New Roman" w:cs="Times New Roman"/>
           <w:bCs/>
         </w:rPr>
-        <w:t>14</w:t>
+        <w:t>27</w:t>
       </w:r>
       <w:r>
         <w:rPr>
@@ -684,16 +688,7 @@
         </w:rPr>
         <w:t>, 2025</w:t>
       </w:r>
-    </w:p>
-    <w:p>
-      <w:pPr>
-        <w:spacing w:line="360" w:lineRule="auto"/>
-        <w:jc w:val="both"/>
-        <w:rPr>
-          <w:rFonts w:ascii="Times New Roman" w:hAnsi="Times New Roman" w:cs="Times New Roman"/>
-          <w:bCs/>
-        </w:rPr>
-      </w:pPr>
+      <w:bookmarkEnd w:id="0"/>
     </w:p>
     <w:p>
       <w:pPr>
@@ -1586,6 +1581,431 @@
     </w:sdt>
     <w:p>
       <w:pPr>
+        <w:pStyle w:val="TableofFigures"/>
+        <w:tabs>
+          <w:tab w:val="right" w:leader="dot" w:pos="9350"/>
+        </w:tabs>
+        <w:rPr>
+          <w:rFonts w:ascii="Times New Roman" w:hAnsi="Times New Roman" w:cs="Times New Roman"/>
+          <w:bCs/>
+        </w:rPr>
+      </w:pPr>
+      <w:r>
+        <w:rPr>
+          <w:rFonts w:ascii="Times New Roman" w:hAnsi="Times New Roman" w:cs="Times New Roman"/>
+          <w:bCs/>
+        </w:rPr>
+        <w:t>Table of Figures:</w:t>
+      </w:r>
+    </w:p>
+    <w:p>
+      <w:pPr>
+        <w:pStyle w:val="TableofFigures"/>
+        <w:tabs>
+          <w:tab w:val="right" w:leader="dot" w:pos="9350"/>
+        </w:tabs>
+        <w:rPr>
+          <w:rFonts w:ascii="Times New Roman" w:hAnsi="Times New Roman" w:cs="Times New Roman"/>
+          <w:noProof/>
+        </w:rPr>
+      </w:pPr>
+      <w:r>
+        <w:rPr>
+          <w:rFonts w:ascii="Times New Roman" w:hAnsi="Times New Roman" w:cs="Times New Roman"/>
+          <w:bCs/>
+        </w:rPr>
+        <w:fldChar w:fldCharType="begin"/>
+      </w:r>
+      <w:r>
+        <w:rPr>
+          <w:rFonts w:ascii="Times New Roman" w:hAnsi="Times New Roman" w:cs="Times New Roman"/>
+          <w:bCs/>
+        </w:rPr>
+        <w:instrText xml:space="preserve"> TOC \h \z \c "Figure" </w:instrText>
+      </w:r>
+      <w:r>
+        <w:rPr>
+          <w:rFonts w:ascii="Times New Roman" w:hAnsi="Times New Roman" w:cs="Times New Roman"/>
+          <w:bCs/>
+        </w:rPr>
+        <w:fldChar w:fldCharType="separate"/>
+      </w:r>
+      <w:hyperlink w:anchor="_Toc215176238" w:history="1">
+        <w:r>
+          <w:rPr>
+            <w:rStyle w:val="Hyperlink"/>
+            <w:rFonts w:ascii="Times New Roman" w:hAnsi="Times New Roman" w:cs="Times New Roman"/>
+            <w:noProof/>
+          </w:rPr>
+          <w:t>Figure 1: MyFitnessPal</w:t>
+        </w:r>
+        <w:r>
+          <w:rPr>
+            <w:rFonts w:ascii="Times New Roman" w:hAnsi="Times New Roman" w:cs="Times New Roman"/>
+            <w:noProof/>
+            <w:webHidden/>
+          </w:rPr>
+          <w:tab/>
+        </w:r>
+        <w:r>
+          <w:rPr>
+            <w:rFonts w:ascii="Times New Roman" w:hAnsi="Times New Roman" w:cs="Times New Roman"/>
+            <w:noProof/>
+            <w:webHidden/>
+          </w:rPr>
+          <w:fldChar w:fldCharType="begin"/>
+        </w:r>
+        <w:r>
+          <w:rPr>
+            <w:rFonts w:ascii="Times New Roman" w:hAnsi="Times New Roman" w:cs="Times New Roman"/>
+            <w:noProof/>
+            <w:webHidden/>
+          </w:rPr>
+          <w:instrText xml:space="preserve"> PAGEREF _Toc215176238 \h </w:instrText>
+        </w:r>
+        <w:r>
+          <w:rPr>
+            <w:rFonts w:ascii="Times New Roman" w:hAnsi="Times New Roman" w:cs="Times New Roman"/>
+            <w:noProof/>
+            <w:webHidden/>
+          </w:rPr>
+        </w:r>
+        <w:r>
+          <w:rPr>
+            <w:rFonts w:ascii="Times New Roman" w:hAnsi="Times New Roman" w:cs="Times New Roman"/>
+            <w:noProof/>
+            <w:webHidden/>
+          </w:rPr>
+          <w:fldChar w:fldCharType="separate"/>
+        </w:r>
+        <w:r>
+          <w:rPr>
+            <w:rFonts w:ascii="Times New Roman" w:hAnsi="Times New Roman" w:cs="Times New Roman"/>
+            <w:noProof/>
+            <w:webHidden/>
+          </w:rPr>
+          <w:t>14</w:t>
+        </w:r>
+        <w:r>
+          <w:rPr>
+            <w:rFonts w:ascii="Times New Roman" w:hAnsi="Times New Roman" w:cs="Times New Roman"/>
+            <w:noProof/>
+            <w:webHidden/>
+          </w:rPr>
+          <w:fldChar w:fldCharType="end"/>
+        </w:r>
+      </w:hyperlink>
+    </w:p>
+    <w:p>
+      <w:pPr>
+        <w:pStyle w:val="TableofFigures"/>
+        <w:tabs>
+          <w:tab w:val="right" w:leader="dot" w:pos="9350"/>
+        </w:tabs>
+        <w:rPr>
+          <w:rFonts w:ascii="Times New Roman" w:hAnsi="Times New Roman" w:cs="Times New Roman"/>
+          <w:noProof/>
+        </w:rPr>
+      </w:pPr>
+      <w:hyperlink w:anchor="_Toc215176239" w:history="1">
+        <w:r>
+          <w:rPr>
+            <w:rStyle w:val="Hyperlink"/>
+            <w:rFonts w:ascii="Times New Roman" w:hAnsi="Times New Roman" w:cs="Times New Roman"/>
+            <w:noProof/>
+          </w:rPr>
+          <w:t>Figure 2: Yazio</w:t>
+        </w:r>
+        <w:r>
+          <w:rPr>
+            <w:rFonts w:ascii="Times New Roman" w:hAnsi="Times New Roman" w:cs="Times New Roman"/>
+            <w:noProof/>
+            <w:webHidden/>
+          </w:rPr>
+          <w:tab/>
+        </w:r>
+        <w:r>
+          <w:rPr>
+            <w:rFonts w:ascii="Times New Roman" w:hAnsi="Times New Roman" w:cs="Times New Roman"/>
+            <w:noProof/>
+            <w:webHidden/>
+          </w:rPr>
+          <w:fldChar w:fldCharType="begin"/>
+        </w:r>
+        <w:r>
+          <w:rPr>
+            <w:rFonts w:ascii="Times New Roman" w:hAnsi="Times New Roman" w:cs="Times New Roman"/>
+            <w:noProof/>
+            <w:webHidden/>
+          </w:rPr>
+          <w:instrText xml:space="preserve"> PAGEREF _Toc215176239 \h </w:instrText>
+        </w:r>
+        <w:r>
+          <w:rPr>
+            <w:rFonts w:ascii="Times New Roman" w:hAnsi="Times New Roman" w:cs="Times New Roman"/>
+            <w:noProof/>
+            <w:webHidden/>
+          </w:rPr>
+        </w:r>
+        <w:r>
+          <w:rPr>
+            <w:rFonts w:ascii="Times New Roman" w:hAnsi="Times New Roman" w:cs="Times New Roman"/>
+            <w:noProof/>
+            <w:webHidden/>
+          </w:rPr>
+          <w:fldChar w:fldCharType="separate"/>
+        </w:r>
+        <w:r>
+          <w:rPr>
+            <w:rFonts w:ascii="Times New Roman" w:hAnsi="Times New Roman" w:cs="Times New Roman"/>
+            <w:noProof/>
+            <w:webHidden/>
+          </w:rPr>
+          <w:t>16</w:t>
+        </w:r>
+        <w:r>
+          <w:rPr>
+            <w:rFonts w:ascii="Times New Roman" w:hAnsi="Times New Roman" w:cs="Times New Roman"/>
+            <w:noProof/>
+            <w:webHidden/>
+          </w:rPr>
+          <w:fldChar w:fldCharType="end"/>
+        </w:r>
+      </w:hyperlink>
+    </w:p>
+    <w:p>
+      <w:pPr>
+        <w:pStyle w:val="TableofFigures"/>
+        <w:tabs>
+          <w:tab w:val="right" w:leader="dot" w:pos="9350"/>
+        </w:tabs>
+        <w:rPr>
+          <w:rFonts w:ascii="Times New Roman" w:hAnsi="Times New Roman" w:cs="Times New Roman"/>
+          <w:noProof/>
+        </w:rPr>
+      </w:pPr>
+      <w:hyperlink w:anchor="_Toc215176240" w:history="1">
+        <w:r>
+          <w:rPr>
+            <w:rStyle w:val="Hyperlink"/>
+            <w:rFonts w:ascii="Times New Roman" w:hAnsi="Times New Roman" w:cs="Times New Roman"/>
+            <w:noProof/>
+          </w:rPr>
+          <w:t>Figure 3: Lifesum</w:t>
+        </w:r>
+        <w:r>
+          <w:rPr>
+            <w:rFonts w:ascii="Times New Roman" w:hAnsi="Times New Roman" w:cs="Times New Roman"/>
+            <w:noProof/>
+            <w:webHidden/>
+          </w:rPr>
+          <w:tab/>
+        </w:r>
+        <w:r>
+          <w:rPr>
+            <w:rFonts w:ascii="Times New Roman" w:hAnsi="Times New Roman" w:cs="Times New Roman"/>
+            <w:noProof/>
+            <w:webHidden/>
+          </w:rPr>
+          <w:fldChar w:fldCharType="begin"/>
+        </w:r>
+        <w:r>
+          <w:rPr>
+            <w:rFonts w:ascii="Times New Roman" w:hAnsi="Times New Roman" w:cs="Times New Roman"/>
+            <w:noProof/>
+            <w:webHidden/>
+          </w:rPr>
+          <w:instrText xml:space="preserve"> PAGEREF _Toc215176240 \h </w:instrText>
+        </w:r>
+        <w:r>
+          <w:rPr>
+            <w:rFonts w:ascii="Times New Roman" w:hAnsi="Times New Roman" w:cs="Times New Roman"/>
+            <w:noProof/>
+            <w:webHidden/>
+          </w:rPr>
+        </w:r>
+        <w:r>
+          <w:rPr>
+            <w:rFonts w:ascii="Times New Roman" w:hAnsi="Times New Roman" w:cs="Times New Roman"/>
+            <w:noProof/>
+            <w:webHidden/>
+          </w:rPr>
+          <w:fldChar w:fldCharType="separate"/>
+        </w:r>
+        <w:r>
+          <w:rPr>
+            <w:rFonts w:ascii="Times New Roman" w:hAnsi="Times New Roman" w:cs="Times New Roman"/>
+            <w:noProof/>
+            <w:webHidden/>
+          </w:rPr>
+          <w:t>18</w:t>
+        </w:r>
+        <w:r>
+          <w:rPr>
+            <w:rFonts w:ascii="Times New Roman" w:hAnsi="Times New Roman" w:cs="Times New Roman"/>
+            <w:noProof/>
+            <w:webHidden/>
+          </w:rPr>
+          <w:fldChar w:fldCharType="end"/>
+        </w:r>
+      </w:hyperlink>
+    </w:p>
+    <w:p>
+      <w:pPr>
+        <w:pStyle w:val="TableofFigures"/>
+        <w:tabs>
+          <w:tab w:val="right" w:leader="dot" w:pos="9350"/>
+        </w:tabs>
+        <w:rPr>
+          <w:rFonts w:ascii="Times New Roman" w:hAnsi="Times New Roman" w:cs="Times New Roman"/>
+          <w:noProof/>
+        </w:rPr>
+      </w:pPr>
+      <w:hyperlink w:anchor="_Toc215176241" w:history="1">
+        <w:r>
+          <w:rPr>
+            <w:rStyle w:val="Hyperlink"/>
+            <w:rFonts w:ascii="Times New Roman" w:hAnsi="Times New Roman" w:cs="Times New Roman"/>
+            <w:noProof/>
+          </w:rPr>
+          <w:t>Figure 4: fitbit</w:t>
+        </w:r>
+        <w:r>
+          <w:rPr>
+            <w:rFonts w:ascii="Times New Roman" w:hAnsi="Times New Roman" w:cs="Times New Roman"/>
+            <w:noProof/>
+            <w:webHidden/>
+          </w:rPr>
+          <w:tab/>
+        </w:r>
+        <w:r>
+          <w:rPr>
+            <w:rFonts w:ascii="Times New Roman" w:hAnsi="Times New Roman" w:cs="Times New Roman"/>
+            <w:noProof/>
+            <w:webHidden/>
+          </w:rPr>
+          <w:fldChar w:fldCharType="begin"/>
+        </w:r>
+        <w:r>
+          <w:rPr>
+            <w:rFonts w:ascii="Times New Roman" w:hAnsi="Times New Roman" w:cs="Times New Roman"/>
+            <w:noProof/>
+            <w:webHidden/>
+          </w:rPr>
+          <w:instrText xml:space="preserve"> PAGEREF _Toc215176241 \h </w:instrText>
+        </w:r>
+        <w:r>
+          <w:rPr>
+            <w:rFonts w:ascii="Times New Roman" w:hAnsi="Times New Roman" w:cs="Times New Roman"/>
+            <w:noProof/>
+            <w:webHidden/>
+          </w:rPr>
+        </w:r>
+        <w:r>
+          <w:rPr>
+            <w:rFonts w:ascii="Times New Roman" w:hAnsi="Times New Roman" w:cs="Times New Roman"/>
+            <w:noProof/>
+            <w:webHidden/>
+          </w:rPr>
+          <w:fldChar w:fldCharType="separate"/>
+        </w:r>
+        <w:r>
+          <w:rPr>
+            <w:rFonts w:ascii="Times New Roman" w:hAnsi="Times New Roman" w:cs="Times New Roman"/>
+            <w:noProof/>
+            <w:webHidden/>
+          </w:rPr>
+          <w:t>20</w:t>
+        </w:r>
+        <w:r>
+          <w:rPr>
+            <w:rFonts w:ascii="Times New Roman" w:hAnsi="Times New Roman" w:cs="Times New Roman"/>
+            <w:noProof/>
+            <w:webHidden/>
+          </w:rPr>
+          <w:fldChar w:fldCharType="end"/>
+        </w:r>
+      </w:hyperlink>
+    </w:p>
+    <w:p>
+      <w:pPr>
+        <w:pStyle w:val="TableofFigures"/>
+        <w:tabs>
+          <w:tab w:val="right" w:leader="dot" w:pos="9350"/>
+        </w:tabs>
+        <w:rPr>
+          <w:rFonts w:ascii="Times New Roman" w:hAnsi="Times New Roman" w:cs="Times New Roman"/>
+          <w:noProof/>
+        </w:rPr>
+      </w:pPr>
+      <w:hyperlink w:anchor="_Toc215176242" w:history="1">
+        <w:r>
+          <w:rPr>
+            <w:rStyle w:val="Hyperlink"/>
+            <w:rFonts w:ascii="Times New Roman" w:hAnsi="Times New Roman" w:cs="Times New Roman"/>
+            <w:noProof/>
+          </w:rPr>
+          <w:t>Figure 5: PUMATRAC</w:t>
+        </w:r>
+        <w:r>
+          <w:rPr>
+            <w:rFonts w:ascii="Times New Roman" w:hAnsi="Times New Roman" w:cs="Times New Roman"/>
+            <w:noProof/>
+            <w:webHidden/>
+          </w:rPr>
+          <w:tab/>
+        </w:r>
+        <w:r>
+          <w:rPr>
+            <w:rFonts w:ascii="Times New Roman" w:hAnsi="Times New Roman" w:cs="Times New Roman"/>
+            <w:noProof/>
+            <w:webHidden/>
+          </w:rPr>
+          <w:fldChar w:fldCharType="begin"/>
+        </w:r>
+        <w:r>
+          <w:rPr>
+            <w:rFonts w:ascii="Times New Roman" w:hAnsi="Times New Roman" w:cs="Times New Roman"/>
+            <w:noProof/>
+            <w:webHidden/>
+          </w:rPr>
+          <w:instrText xml:space="preserve"> PAGEREF _Toc215176242 \h </w:instrText>
+        </w:r>
+        <w:r>
+          <w:rPr>
+            <w:rFonts w:ascii="Times New Roman" w:hAnsi="Times New Roman" w:cs="Times New Roman"/>
+            <w:noProof/>
+            <w:webHidden/>
+          </w:rPr>
+        </w:r>
+        <w:r>
+          <w:rPr>
+            <w:rFonts w:ascii="Times New Roman" w:hAnsi="Times New Roman" w:cs="Times New Roman"/>
+            <w:noProof/>
+            <w:webHidden/>
+          </w:rPr>
+          <w:fldChar w:fldCharType="separate"/>
+        </w:r>
+        <w:r>
+          <w:rPr>
+            <w:rFonts w:ascii="Times New Roman" w:hAnsi="Times New Roman" w:cs="Times New Roman"/>
+            <w:noProof/>
+            <w:webHidden/>
+          </w:rPr>
+          <w:t>22</w:t>
+        </w:r>
+        <w:r>
+          <w:rPr>
+            <w:rFonts w:ascii="Times New Roman" w:hAnsi="Times New Roman" w:cs="Times New Roman"/>
+            <w:noProof/>
+            <w:webHidden/>
+          </w:rPr>
+          <w:fldChar w:fldCharType="end"/>
+        </w:r>
+      </w:hyperlink>
+    </w:p>
+    <w:p>
+      <w:pPr>
         <w:rPr>
           <w:rFonts w:ascii="Times New Roman" w:hAnsi="Times New Roman" w:cs="Times New Roman"/>
           <w:bCs/>
@@ -1604,6 +2024,13 @@
           <w:rFonts w:ascii="Times New Roman" w:hAnsi="Times New Roman" w:cs="Times New Roman"/>
           <w:bCs/>
         </w:rPr>
+        <w:fldChar w:fldCharType="end"/>
+      </w:r>
+      <w:r>
+        <w:rPr>
+          <w:rFonts w:ascii="Times New Roman" w:hAnsi="Times New Roman" w:cs="Times New Roman"/>
+          <w:bCs/>
+        </w:rPr>
         <w:br w:type="page"/>
       </w:r>
     </w:p>
@@ -1618,7 +2045,7 @@
           <w:bCs/>
         </w:rPr>
       </w:pPr>
-      <w:bookmarkStart w:id="0" w:name="_Toc214033397"/>
+      <w:bookmarkStart w:id="1" w:name="_Toc214033397"/>
       <w:r>
         <w:rPr>
           <w:bCs/>
@@ -1626,7 +2053,7 @@
         <w:lastRenderedPageBreak/>
         <w:t>Introduction</w:t>
       </w:r>
-      <w:bookmarkEnd w:id="0"/>
+      <w:bookmarkEnd w:id="1"/>
     </w:p>
     <w:p/>
     <w:p>
@@ -1640,14 +2067,14 @@
       <w:r>
         <w:t xml:space="preserve"> </w:t>
       </w:r>
-      <w:bookmarkStart w:id="1" w:name="_Toc214033398"/>
+      <w:bookmarkStart w:id="2" w:name="_Toc214033398"/>
       <w:r>
         <w:t>General Introduction</w:t>
       </w:r>
       <w:r>
         <w:t>:</w:t>
       </w:r>
-      <w:bookmarkEnd w:id="1"/>
+      <w:bookmarkEnd w:id="2"/>
     </w:p>
     <w:p>
       <w:pPr>
@@ -1948,7 +2375,7 @@
           <w:numId w:val="22"/>
         </w:numPr>
       </w:pPr>
-      <w:bookmarkStart w:id="2" w:name="_Toc214033399"/>
+      <w:bookmarkStart w:id="3" w:name="_Toc214033399"/>
       <w:r>
         <w:lastRenderedPageBreak/>
         <w:t>Aims and Objectives</w:t>
@@ -1956,7 +2383,7 @@
       <w:r>
         <w:t>:</w:t>
       </w:r>
-      <w:bookmarkEnd w:id="2"/>
+      <w:bookmarkEnd w:id="3"/>
       <w:r>
         <w:t xml:space="preserve"> </w:t>
       </w:r>
@@ -2260,12 +2687,12 @@
           <w:numId w:val="15"/>
         </w:numPr>
       </w:pPr>
-      <w:bookmarkStart w:id="3" w:name="_Toc214033400"/>
+      <w:bookmarkStart w:id="4" w:name="_Toc214033400"/>
       <w:r>
         <w:lastRenderedPageBreak/>
         <w:t>Literature Review</w:t>
       </w:r>
-      <w:bookmarkEnd w:id="3"/>
+      <w:bookmarkEnd w:id="4"/>
     </w:p>
     <w:p>
       <w:pPr>
@@ -2283,14 +2710,14 @@
       <w:r>
         <w:t xml:space="preserve"> </w:t>
       </w:r>
-      <w:bookmarkStart w:id="4" w:name="_Toc214033401"/>
+      <w:bookmarkStart w:id="5" w:name="_Toc214033401"/>
       <w:r>
         <w:t>Research Papers</w:t>
       </w:r>
       <w:r>
         <w:t>:</w:t>
       </w:r>
-      <w:bookmarkEnd w:id="4"/>
+      <w:bookmarkEnd w:id="5"/>
     </w:p>
     <w:p/>
     <w:p>
@@ -4831,7 +5258,7 @@
       <w:r>
         <w:br w:type="page"/>
       </w:r>
-      <w:bookmarkStart w:id="5" w:name="_Toc214033402"/>
+      <w:bookmarkStart w:id="6" w:name="_Toc214033402"/>
       <w:r>
         <w:lastRenderedPageBreak/>
         <w:t>Similar Projects</w:t>
@@ -4839,7 +5266,7 @@
       <w:r>
         <w:t>:</w:t>
       </w:r>
-      <w:bookmarkEnd w:id="5"/>
+      <w:bookmarkEnd w:id="6"/>
     </w:p>
     <w:p>
       <w:pPr>
@@ -4869,6 +5296,292 @@
         <w:t>MyFitnessPal</w:t>
       </w:r>
     </w:p>
+    <w:tbl>
+      <w:tblPr>
+        <w:tblStyle w:val="TableGrid"/>
+        <w:tblW w:w="0" w:type="auto"/>
+        <w:tblInd w:w="360" w:type="dxa"/>
+        <w:tblBorders>
+          <w:top w:val="none" w:sz="0" w:space="0" w:color="auto"/>
+          <w:left w:val="none" w:sz="0" w:space="0" w:color="auto"/>
+          <w:bottom w:val="none" w:sz="0" w:space="0" w:color="auto"/>
+          <w:right w:val="none" w:sz="0" w:space="0" w:color="auto"/>
+          <w:insideH w:val="none" w:sz="0" w:space="0" w:color="auto"/>
+          <w:insideV w:val="none" w:sz="0" w:space="0" w:color="auto"/>
+        </w:tblBorders>
+        <w:tblLook w:val="04A0" w:firstRow="1" w:lastRow="0" w:firstColumn="1" w:lastColumn="0" w:noHBand="0" w:noVBand="1"/>
+      </w:tblPr>
+      <w:tblGrid>
+        <w:gridCol w:w="4495"/>
+        <w:gridCol w:w="4495"/>
+      </w:tblGrid>
+      <w:tr>
+        <w:tc>
+          <w:tcPr>
+            <w:tcW w:w="8990" w:type="dxa"/>
+            <w:gridSpan w:val="2"/>
+          </w:tcPr>
+          <w:p>
+            <w:pPr>
+              <w:pStyle w:val="ListParagraph"/>
+              <w:spacing w:line="360" w:lineRule="auto"/>
+              <w:ind w:left="0"/>
+              <w:jc w:val="center"/>
+              <w:rPr>
+                <w:rFonts w:ascii="Times New Roman" w:hAnsi="Times New Roman" w:cs="Times New Roman"/>
+                <w:b/>
+                <w:bCs/>
+              </w:rPr>
+            </w:pPr>
+            <w:r>
+              <w:rPr>
+                <w:rFonts w:ascii="Times New Roman" w:hAnsi="Times New Roman" w:cs="Times New Roman"/>
+                <w:noProof/>
+                <w:sz w:val="28"/>
+                <w:szCs w:val="28"/>
+              </w:rPr>
+              <w:drawing>
+                <wp:inline distT="0" distB="0" distL="0" distR="0" wp14:anchorId="58CB21F3" wp14:editId="11F9345C">
+                  <wp:extent cx="2908134" cy="899160"/>
+                  <wp:effectExtent l="0" t="0" r="6985" b="0"/>
+                  <wp:docPr id="1148307240" name="Picture 10"/>
+                  <wp:cNvGraphicFramePr>
+                    <a:graphicFrameLocks xmlns:a="http://schemas.openxmlformats.org/drawingml/2006/main" noChangeAspect="1"/>
+                  </wp:cNvGraphicFramePr>
+                  <a:graphic xmlns:a="http://schemas.openxmlformats.org/drawingml/2006/main">
+                    <a:graphicData uri="http://schemas.openxmlformats.org/drawingml/2006/picture">
+                      <pic:pic xmlns:pic="http://schemas.openxmlformats.org/drawingml/2006/picture">
+                        <pic:nvPicPr>
+                          <pic:cNvPr id="1148307240" name="Picture 1148307240"/>
+                          <pic:cNvPicPr/>
+                        </pic:nvPicPr>
+                        <pic:blipFill>
+                          <a:blip r:embed="rId12" cstate="print">
+                            <a:extLst>
+                              <a:ext uri="{28A0092B-C50C-407E-A947-70E740481C1C}">
+                                <a14:useLocalDpi xmlns:a14="http://schemas.microsoft.com/office/drawing/2010/main" val="0"/>
+                              </a:ext>
+                            </a:extLst>
+                          </a:blip>
+                          <a:stretch>
+                            <a:fillRect/>
+                          </a:stretch>
+                        </pic:blipFill>
+                        <pic:spPr>
+                          <a:xfrm>
+                            <a:off x="0" y="0"/>
+                            <a:ext cx="2961549" cy="915675"/>
+                          </a:xfrm>
+                          <a:prstGeom prst="rect">
+                            <a:avLst/>
+                          </a:prstGeom>
+                        </pic:spPr>
+                      </pic:pic>
+                    </a:graphicData>
+                  </a:graphic>
+                </wp:inline>
+              </w:drawing>
+            </w:r>
+          </w:p>
+        </w:tc>
+      </w:tr>
+      <w:tr>
+        <w:tc>
+          <w:tcPr>
+            <w:tcW w:w="4495" w:type="dxa"/>
+          </w:tcPr>
+          <w:p>
+            <w:pPr>
+              <w:pStyle w:val="ListParagraph"/>
+              <w:spacing w:line="360" w:lineRule="auto"/>
+              <w:ind w:left="0"/>
+              <w:jc w:val="right"/>
+            </w:pPr>
+            <w:r>
+              <w:rPr>
+                <w:noProof/>
+              </w:rPr>
+              <w:drawing>
+                <wp:inline distT="0" distB="0" distL="0" distR="0" wp14:anchorId="33EF0E39" wp14:editId="48789C72">
+                  <wp:extent cx="1234535" cy="2674620"/>
+                  <wp:effectExtent l="0" t="0" r="3810" b="0"/>
+                  <wp:docPr id="1844357023" name="Picture 23"/>
+                  <wp:cNvGraphicFramePr>
+                    <a:graphicFrameLocks xmlns:a="http://schemas.openxmlformats.org/drawingml/2006/main" noChangeAspect="1"/>
+                  </wp:cNvGraphicFramePr>
+                  <a:graphic xmlns:a="http://schemas.openxmlformats.org/drawingml/2006/main">
+                    <a:graphicData uri="http://schemas.openxmlformats.org/drawingml/2006/picture">
+                      <pic:pic xmlns:pic="http://schemas.openxmlformats.org/drawingml/2006/picture">
+                        <pic:nvPicPr>
+                          <pic:cNvPr id="423463488" name="Picture 423463488"/>
+                          <pic:cNvPicPr/>
+                        </pic:nvPicPr>
+                        <pic:blipFill>
+                          <a:blip r:embed="rId13" cstate="print">
+                            <a:extLst>
+                              <a:ext uri="{28A0092B-C50C-407E-A947-70E740481C1C}">
+                                <a14:useLocalDpi xmlns:a14="http://schemas.microsoft.com/office/drawing/2010/main" val="0"/>
+                              </a:ext>
+                            </a:extLst>
+                          </a:blip>
+                          <a:stretch>
+                            <a:fillRect/>
+                          </a:stretch>
+                        </pic:blipFill>
+                        <pic:spPr>
+                          <a:xfrm>
+                            <a:off x="0" y="0"/>
+                            <a:ext cx="1238072" cy="2682284"/>
+                          </a:xfrm>
+                          <a:prstGeom prst="rect">
+                            <a:avLst/>
+                          </a:prstGeom>
+                        </pic:spPr>
+                      </pic:pic>
+                    </a:graphicData>
+                  </a:graphic>
+                </wp:inline>
+              </w:drawing>
+            </w:r>
+          </w:p>
+        </w:tc>
+        <w:tc>
+          <w:tcPr>
+            <w:tcW w:w="4495" w:type="dxa"/>
+          </w:tcPr>
+          <w:p>
+            <w:pPr>
+              <w:pStyle w:val="ListParagraph"/>
+              <w:spacing w:line="360" w:lineRule="auto"/>
+              <w:ind w:left="0"/>
+              <w:rPr>
+                <w:rFonts w:ascii="Times New Roman" w:hAnsi="Times New Roman" w:cs="Times New Roman"/>
+                <w:b/>
+                <w:bCs/>
+              </w:rPr>
+            </w:pPr>
+            <w:r>
+              <w:rPr>
+                <w:rFonts w:ascii="Times New Roman" w:hAnsi="Times New Roman" w:cs="Times New Roman"/>
+                <w:noProof/>
+                <w:sz w:val="28"/>
+                <w:szCs w:val="28"/>
+              </w:rPr>
+              <w:drawing>
+                <wp:inline distT="0" distB="0" distL="0" distR="0" wp14:anchorId="4E48F11A" wp14:editId="64D3DF8D">
+                  <wp:extent cx="1251284" cy="2712720"/>
+                  <wp:effectExtent l="0" t="0" r="6350" b="0"/>
+                  <wp:docPr id="1384655183" name="Picture 36"/>
+                  <wp:cNvGraphicFramePr>
+                    <a:graphicFrameLocks xmlns:a="http://schemas.openxmlformats.org/drawingml/2006/main" noChangeAspect="1"/>
+                  </wp:cNvGraphicFramePr>
+                  <a:graphic xmlns:a="http://schemas.openxmlformats.org/drawingml/2006/main">
+                    <a:graphicData uri="http://schemas.openxmlformats.org/drawingml/2006/picture">
+                      <pic:pic xmlns:pic="http://schemas.openxmlformats.org/drawingml/2006/picture">
+                        <pic:nvPicPr>
+                          <pic:cNvPr id="1384655183" name="Picture 1384655183"/>
+                          <pic:cNvPicPr/>
+                        </pic:nvPicPr>
+                        <pic:blipFill>
+                          <a:blip r:embed="rId14" cstate="print">
+                            <a:extLst>
+                              <a:ext uri="{28A0092B-C50C-407E-A947-70E740481C1C}">
+                                <a14:useLocalDpi xmlns:a14="http://schemas.microsoft.com/office/drawing/2010/main" val="0"/>
+                              </a:ext>
+                            </a:extLst>
+                          </a:blip>
+                          <a:stretch>
+                            <a:fillRect/>
+                          </a:stretch>
+                        </pic:blipFill>
+                        <pic:spPr>
+                          <a:xfrm>
+                            <a:off x="0" y="0"/>
+                            <a:ext cx="1261891" cy="2735715"/>
+                          </a:xfrm>
+                          <a:prstGeom prst="rect">
+                            <a:avLst/>
+                          </a:prstGeom>
+                        </pic:spPr>
+                      </pic:pic>
+                    </a:graphicData>
+                  </a:graphic>
+                </wp:inline>
+              </w:drawing>
+            </w:r>
+          </w:p>
+        </w:tc>
+      </w:tr>
+    </w:tbl>
+    <w:p>
+      <w:pPr>
+        <w:pStyle w:val="ListParagraph"/>
+        <w:spacing w:line="360" w:lineRule="auto"/>
+        <w:ind w:left="360"/>
+        <w:jc w:val="both"/>
+        <w:rPr>
+          <w:rFonts w:ascii="Times New Roman" w:hAnsi="Times New Roman" w:cs="Times New Roman"/>
+          <w:b/>
+          <w:bCs/>
+        </w:rPr>
+      </w:pPr>
+    </w:p>
+    <w:p>
+      <w:pPr>
+        <w:pStyle w:val="Caption"/>
+        <w:jc w:val="center"/>
+        <w:rPr>
+          <w:rFonts w:ascii="Times New Roman" w:hAnsi="Times New Roman" w:cs="Times New Roman"/>
+          <w:b/>
+          <w:bCs/>
+        </w:rPr>
+      </w:pPr>
+      <w:bookmarkStart w:id="7" w:name="_Toc215176238"/>
+      <w:r>
+        <w:rPr>
+          <w:rFonts w:ascii="Times New Roman" w:hAnsi="Times New Roman" w:cs="Times New Roman"/>
+        </w:rPr>
+        <w:t xml:space="preserve">Figure </w:t>
+      </w:r>
+      <w:r>
+        <w:rPr>
+          <w:rFonts w:ascii="Times New Roman" w:hAnsi="Times New Roman" w:cs="Times New Roman"/>
+        </w:rPr>
+        <w:fldChar w:fldCharType="begin"/>
+      </w:r>
+      <w:r>
+        <w:rPr>
+          <w:rFonts w:ascii="Times New Roman" w:hAnsi="Times New Roman" w:cs="Times New Roman"/>
+        </w:rPr>
+        <w:instrText xml:space="preserve"> SEQ Figure \* ARABIC </w:instrText>
+      </w:r>
+      <w:r>
+        <w:rPr>
+          <w:rFonts w:ascii="Times New Roman" w:hAnsi="Times New Roman" w:cs="Times New Roman"/>
+        </w:rPr>
+        <w:fldChar w:fldCharType="separate"/>
+      </w:r>
+      <w:r>
+        <w:rPr>
+          <w:rFonts w:ascii="Times New Roman" w:hAnsi="Times New Roman" w:cs="Times New Roman"/>
+          <w:noProof/>
+        </w:rPr>
+        <w:t>1</w:t>
+      </w:r>
+      <w:r>
+        <w:rPr>
+          <w:rFonts w:ascii="Times New Roman" w:hAnsi="Times New Roman" w:cs="Times New Roman"/>
+        </w:rPr>
+        <w:fldChar w:fldCharType="end"/>
+      </w:r>
+      <w:r>
+        <w:rPr>
+          <w:rFonts w:ascii="Times New Roman" w:hAnsi="Times New Roman" w:cs="Times New Roman"/>
+        </w:rPr>
+        <w:t>: MyFitnessPal</w:t>
+      </w:r>
+      <w:bookmarkEnd w:id="7"/>
+    </w:p>
     <w:p>
       <w:pPr>
         <w:numPr>
@@ -5037,6 +5750,7 @@
         <w:rPr>
           <w:rFonts w:ascii="Times New Roman" w:hAnsi="Times New Roman" w:cs="Times New Roman"/>
         </w:rPr>
+        <w:lastRenderedPageBreak/>
         <w:t xml:space="preserve">How </w:t>
       </w:r>
       <w:proofErr w:type="spellStart"/>
@@ -5153,12 +5867,16 @@
     </w:p>
     <w:p>
       <w:pPr>
-        <w:spacing w:line="360" w:lineRule="auto"/>
-        <w:jc w:val="both"/>
-        <w:rPr>
-          <w:rFonts w:ascii="Times New Roman" w:hAnsi="Times New Roman" w:cs="Times New Roman"/>
-        </w:rPr>
-      </w:pPr>
+        <w:rPr>
+          <w:rFonts w:ascii="Times New Roman" w:hAnsi="Times New Roman" w:cs="Times New Roman"/>
+        </w:rPr>
+      </w:pPr>
+      <w:r>
+        <w:rPr>
+          <w:rFonts w:ascii="Times New Roman" w:hAnsi="Times New Roman" w:cs="Times New Roman"/>
+        </w:rPr>
+        <w:br w:type="page"/>
+      </w:r>
     </w:p>
     <w:p>
       <w:pPr>
@@ -5180,8 +5898,308 @@
         <w:rPr>
           <w:rFonts w:ascii="Times New Roman" w:hAnsi="Times New Roman" w:cs="Times New Roman"/>
         </w:rPr>
+        <w:lastRenderedPageBreak/>
         <w:t>Yazio</w:t>
       </w:r>
+      <w:proofErr w:type="spellEnd"/>
+    </w:p>
+    <w:tbl>
+      <w:tblPr>
+        <w:tblStyle w:val="TableGrid"/>
+        <w:tblW w:w="0" w:type="auto"/>
+        <w:tblInd w:w="360" w:type="dxa"/>
+        <w:tblBorders>
+          <w:top w:val="none" w:sz="0" w:space="0" w:color="auto"/>
+          <w:left w:val="none" w:sz="0" w:space="0" w:color="auto"/>
+          <w:bottom w:val="none" w:sz="0" w:space="0" w:color="auto"/>
+          <w:right w:val="none" w:sz="0" w:space="0" w:color="auto"/>
+          <w:insideH w:val="none" w:sz="0" w:space="0" w:color="auto"/>
+          <w:insideV w:val="none" w:sz="0" w:space="0" w:color="auto"/>
+        </w:tblBorders>
+        <w:tblLook w:val="04A0" w:firstRow="1" w:lastRow="0" w:firstColumn="1" w:lastColumn="0" w:noHBand="0" w:noVBand="1"/>
+      </w:tblPr>
+      <w:tblGrid>
+        <w:gridCol w:w="4495"/>
+        <w:gridCol w:w="4495"/>
+      </w:tblGrid>
+      <w:tr>
+        <w:tc>
+          <w:tcPr>
+            <w:tcW w:w="8990" w:type="dxa"/>
+            <w:gridSpan w:val="2"/>
+          </w:tcPr>
+          <w:p>
+            <w:pPr>
+              <w:pStyle w:val="ListParagraph"/>
+              <w:spacing w:line="360" w:lineRule="auto"/>
+              <w:ind w:left="0"/>
+              <w:jc w:val="center"/>
+              <w:rPr>
+                <w:rFonts w:ascii="Times New Roman" w:hAnsi="Times New Roman" w:cs="Times New Roman"/>
+                <w:b/>
+                <w:bCs/>
+              </w:rPr>
+            </w:pPr>
+            <w:r>
+              <w:rPr>
+                <w:rFonts w:ascii="Times New Roman" w:hAnsi="Times New Roman" w:cs="Times New Roman"/>
+                <w:b/>
+                <w:bCs/>
+                <w:noProof/>
+              </w:rPr>
+              <w:drawing>
+                <wp:inline distT="0" distB="0" distL="0" distR="0" wp14:anchorId="72EC2774" wp14:editId="7EEE2B1F">
+                  <wp:extent cx="2802879" cy="601980"/>
+                  <wp:effectExtent l="0" t="0" r="0" b="7620"/>
+                  <wp:docPr id="772195874" name="Picture 1"/>
+                  <wp:cNvGraphicFramePr>
+                    <a:graphicFrameLocks xmlns:a="http://schemas.openxmlformats.org/drawingml/2006/main" noChangeAspect="1"/>
+                  </wp:cNvGraphicFramePr>
+                  <a:graphic xmlns:a="http://schemas.openxmlformats.org/drawingml/2006/main">
+                    <a:graphicData uri="http://schemas.openxmlformats.org/drawingml/2006/picture">
+                      <pic:pic xmlns:pic="http://schemas.openxmlformats.org/drawingml/2006/picture">
+                        <pic:nvPicPr>
+                          <pic:cNvPr id="772195874" name="Picture 772195874"/>
+                          <pic:cNvPicPr/>
+                        </pic:nvPicPr>
+                        <pic:blipFill rotWithShape="1">
+                          <a:blip r:embed="rId15" cstate="print">
+                            <a:extLst>
+                              <a:ext uri="{28A0092B-C50C-407E-A947-70E740481C1C}">
+                                <a14:useLocalDpi xmlns:a14="http://schemas.microsoft.com/office/drawing/2010/main" val="0"/>
+                              </a:ext>
+                            </a:extLst>
+                          </a:blip>
+                          <a:srcRect b="42580"/>
+                          <a:stretch>
+                            <a:fillRect/>
+                          </a:stretch>
+                        </pic:blipFill>
+                        <pic:spPr bwMode="auto">
+                          <a:xfrm>
+                            <a:off x="0" y="0"/>
+                            <a:ext cx="2820968" cy="605865"/>
+                          </a:xfrm>
+                          <a:prstGeom prst="rect">
+                            <a:avLst/>
+                          </a:prstGeom>
+                          <a:ln>
+                            <a:noFill/>
+                          </a:ln>
+                          <a:extLst>
+                            <a:ext uri="{53640926-AAD7-44D8-BBD7-CCE9431645EC}">
+                              <a14:shadowObscured xmlns:a14="http://schemas.microsoft.com/office/drawing/2010/main"/>
+                            </a:ext>
+                          </a:extLst>
+                        </pic:spPr>
+                      </pic:pic>
+                    </a:graphicData>
+                  </a:graphic>
+                </wp:inline>
+              </w:drawing>
+            </w:r>
+          </w:p>
+        </w:tc>
+      </w:tr>
+      <w:tr>
+        <w:tc>
+          <w:tcPr>
+            <w:tcW w:w="4495" w:type="dxa"/>
+          </w:tcPr>
+          <w:p>
+            <w:pPr>
+              <w:pStyle w:val="ListParagraph"/>
+              <w:spacing w:line="360" w:lineRule="auto"/>
+              <w:ind w:left="0"/>
+              <w:jc w:val="right"/>
+            </w:pPr>
+            <w:r>
+              <w:rPr>
+                <w:noProof/>
+              </w:rPr>
+              <w:drawing>
+                <wp:inline distT="0" distB="0" distL="0" distR="0" wp14:anchorId="53A590EC" wp14:editId="269A0CEA">
+                  <wp:extent cx="1164153" cy="2522136"/>
+                  <wp:effectExtent l="0" t="0" r="0" b="0"/>
+                  <wp:docPr id="2105901112" name="Picture 2"/>
+                  <wp:cNvGraphicFramePr>
+                    <a:graphicFrameLocks xmlns:a="http://schemas.openxmlformats.org/drawingml/2006/main" noChangeAspect="1"/>
+                  </wp:cNvGraphicFramePr>
+                  <a:graphic xmlns:a="http://schemas.openxmlformats.org/drawingml/2006/main">
+                    <a:graphicData uri="http://schemas.openxmlformats.org/drawingml/2006/picture">
+                      <pic:pic xmlns:pic="http://schemas.openxmlformats.org/drawingml/2006/picture">
+                        <pic:nvPicPr>
+                          <pic:cNvPr id="2105901112" name="Picture 2105901112"/>
+                          <pic:cNvPicPr/>
+                        </pic:nvPicPr>
+                        <pic:blipFill>
+                          <a:blip r:embed="rId16" cstate="print">
+                            <a:extLst>
+                              <a:ext uri="{28A0092B-C50C-407E-A947-70E740481C1C}">
+                                <a14:useLocalDpi xmlns:a14="http://schemas.microsoft.com/office/drawing/2010/main" val="0"/>
+                              </a:ext>
+                            </a:extLst>
+                          </a:blip>
+                          <a:stretch>
+                            <a:fillRect/>
+                          </a:stretch>
+                        </pic:blipFill>
+                        <pic:spPr>
+                          <a:xfrm>
+                            <a:off x="0" y="0"/>
+                            <a:ext cx="1178761" cy="2553784"/>
+                          </a:xfrm>
+                          <a:prstGeom prst="rect">
+                            <a:avLst/>
+                          </a:prstGeom>
+                        </pic:spPr>
+                      </pic:pic>
+                    </a:graphicData>
+                  </a:graphic>
+                </wp:inline>
+              </w:drawing>
+            </w:r>
+          </w:p>
+        </w:tc>
+        <w:tc>
+          <w:tcPr>
+            <w:tcW w:w="4495" w:type="dxa"/>
+          </w:tcPr>
+          <w:p>
+            <w:pPr>
+              <w:pStyle w:val="ListParagraph"/>
+              <w:spacing w:line="360" w:lineRule="auto"/>
+              <w:ind w:left="0"/>
+              <w:rPr>
+                <w:rFonts w:ascii="Times New Roman" w:hAnsi="Times New Roman" w:cs="Times New Roman"/>
+                <w:b/>
+                <w:bCs/>
+              </w:rPr>
+            </w:pPr>
+            <w:r>
+              <w:rPr>
+                <w:rFonts w:ascii="Times New Roman" w:hAnsi="Times New Roman" w:cs="Times New Roman"/>
+                <w:b/>
+                <w:bCs/>
+                <w:noProof/>
+              </w:rPr>
+              <w:drawing>
+                <wp:inline distT="0" distB="0" distL="0" distR="0" wp14:anchorId="0D56B3D1" wp14:editId="2629A48A">
+                  <wp:extent cx="1177759" cy="2551614"/>
+                  <wp:effectExtent l="0" t="0" r="3810" b="1270"/>
+                  <wp:docPr id="15639746" name="Picture 3"/>
+                  <wp:cNvGraphicFramePr>
+                    <a:graphicFrameLocks xmlns:a="http://schemas.openxmlformats.org/drawingml/2006/main" noChangeAspect="1"/>
+                  </wp:cNvGraphicFramePr>
+                  <a:graphic xmlns:a="http://schemas.openxmlformats.org/drawingml/2006/main">
+                    <a:graphicData uri="http://schemas.openxmlformats.org/drawingml/2006/picture">
+                      <pic:pic xmlns:pic="http://schemas.openxmlformats.org/drawingml/2006/picture">
+                        <pic:nvPicPr>
+                          <pic:cNvPr id="15639746" name="Picture 15639746"/>
+                          <pic:cNvPicPr/>
+                        </pic:nvPicPr>
+                        <pic:blipFill>
+                          <a:blip r:embed="rId17" cstate="print">
+                            <a:extLst>
+                              <a:ext uri="{28A0092B-C50C-407E-A947-70E740481C1C}">
+                                <a14:useLocalDpi xmlns:a14="http://schemas.microsoft.com/office/drawing/2010/main" val="0"/>
+                              </a:ext>
+                            </a:extLst>
+                          </a:blip>
+                          <a:stretch>
+                            <a:fillRect/>
+                          </a:stretch>
+                        </pic:blipFill>
+                        <pic:spPr>
+                          <a:xfrm>
+                            <a:off x="0" y="0"/>
+                            <a:ext cx="1195953" cy="2591032"/>
+                          </a:xfrm>
+                          <a:prstGeom prst="rect">
+                            <a:avLst/>
+                          </a:prstGeom>
+                        </pic:spPr>
+                      </pic:pic>
+                    </a:graphicData>
+                  </a:graphic>
+                </wp:inline>
+              </w:drawing>
+            </w:r>
+          </w:p>
+        </w:tc>
+      </w:tr>
+    </w:tbl>
+    <w:p>
+      <w:pPr>
+        <w:pStyle w:val="Caption"/>
+        <w:jc w:val="center"/>
+        <w:rPr>
+          <w:rFonts w:ascii="Times New Roman" w:hAnsi="Times New Roman" w:cs="Times New Roman"/>
+          <w:b/>
+          <w:bCs/>
+          <w:color w:val="000000" w:themeColor="text1"/>
+        </w:rPr>
+      </w:pPr>
+      <w:bookmarkStart w:id="8" w:name="_Toc215176239"/>
+      <w:r>
+        <w:rPr>
+          <w:rFonts w:ascii="Times New Roman" w:hAnsi="Times New Roman" w:cs="Times New Roman"/>
+          <w:color w:val="000000" w:themeColor="text1"/>
+        </w:rPr>
+        <w:t xml:space="preserve">Figure </w:t>
+      </w:r>
+      <w:r>
+        <w:rPr>
+          <w:rFonts w:ascii="Times New Roman" w:hAnsi="Times New Roman" w:cs="Times New Roman"/>
+          <w:color w:val="000000" w:themeColor="text1"/>
+        </w:rPr>
+        <w:fldChar w:fldCharType="begin"/>
+      </w:r>
+      <w:r>
+        <w:rPr>
+          <w:rFonts w:ascii="Times New Roman" w:hAnsi="Times New Roman" w:cs="Times New Roman"/>
+          <w:color w:val="000000" w:themeColor="text1"/>
+        </w:rPr>
+        <w:instrText xml:space="preserve"> SEQ Figure \* ARABIC </w:instrText>
+      </w:r>
+      <w:r>
+        <w:rPr>
+          <w:rFonts w:ascii="Times New Roman" w:hAnsi="Times New Roman" w:cs="Times New Roman"/>
+          <w:color w:val="000000" w:themeColor="text1"/>
+        </w:rPr>
+        <w:fldChar w:fldCharType="separate"/>
+      </w:r>
+      <w:r>
+        <w:rPr>
+          <w:rFonts w:ascii="Times New Roman" w:hAnsi="Times New Roman" w:cs="Times New Roman"/>
+          <w:noProof/>
+          <w:color w:val="000000" w:themeColor="text1"/>
+        </w:rPr>
+        <w:t>2</w:t>
+      </w:r>
+      <w:r>
+        <w:rPr>
+          <w:rFonts w:ascii="Times New Roman" w:hAnsi="Times New Roman" w:cs="Times New Roman"/>
+          <w:color w:val="000000" w:themeColor="text1"/>
+        </w:rPr>
+        <w:fldChar w:fldCharType="end"/>
+      </w:r>
+      <w:r>
+        <w:rPr>
+          <w:rFonts w:ascii="Times New Roman" w:hAnsi="Times New Roman" w:cs="Times New Roman"/>
+          <w:color w:val="000000" w:themeColor="text1"/>
+        </w:rPr>
+        <w:t xml:space="preserve">: </w:t>
+      </w:r>
+      <w:proofErr w:type="spellStart"/>
+      <w:r>
+        <w:rPr>
+          <w:rFonts w:ascii="Times New Roman" w:hAnsi="Times New Roman" w:cs="Times New Roman"/>
+          <w:color w:val="000000" w:themeColor="text1"/>
+        </w:rPr>
+        <w:t>Yazio</w:t>
+      </w:r>
+      <w:bookmarkEnd w:id="8"/>
       <w:proofErr w:type="spellEnd"/>
     </w:p>
     <w:p>
@@ -5257,7 +6275,6 @@
         <w:rPr>
           <w:rFonts w:ascii="Times New Roman" w:hAnsi="Times New Roman" w:cs="Times New Roman"/>
         </w:rPr>
-        <w:lastRenderedPageBreak/>
         <w:t>What It Lacks / Areas for Improvement:</w:t>
       </w:r>
     </w:p>
@@ -5424,6 +6441,7 @@
         <w:rPr>
           <w:rFonts w:ascii="Times New Roman" w:hAnsi="Times New Roman" w:cs="Times New Roman"/>
         </w:rPr>
+        <w:lastRenderedPageBreak/>
         <w:t>Conclusion:</w:t>
       </w:r>
       <w:r>
@@ -5459,6 +6477,19 @@
           <w:rFonts w:ascii="Times New Roman" w:hAnsi="Times New Roman" w:cs="Times New Roman"/>
         </w:rPr>
         <w:t xml:space="preserve"> enhances it with automated fitness tracking and adaptive intelligence.</w:t>
+      </w:r>
+    </w:p>
+    <w:p>
+      <w:pPr>
+        <w:rPr>
+          <w:rFonts w:ascii="Times New Roman" w:hAnsi="Times New Roman" w:cs="Times New Roman"/>
+        </w:rPr>
+      </w:pPr>
+      <w:r>
+        <w:rPr>
+          <w:rFonts w:ascii="Times New Roman" w:hAnsi="Times New Roman" w:cs="Times New Roman"/>
+        </w:rPr>
+        <w:br w:type="page"/>
       </w:r>
     </w:p>
     <w:p>
@@ -5496,6 +6527,320 @@
     </w:p>
     <w:p>
       <w:pPr>
+        <w:pStyle w:val="ListParagraph"/>
+        <w:spacing w:line="360" w:lineRule="auto"/>
+        <w:ind w:left="360"/>
+        <w:jc w:val="both"/>
+        <w:rPr>
+          <w:rFonts w:ascii="Times New Roman" w:hAnsi="Times New Roman" w:cs="Times New Roman"/>
+        </w:rPr>
+      </w:pPr>
+    </w:p>
+    <w:tbl>
+      <w:tblPr>
+        <w:tblStyle w:val="TableGrid"/>
+        <w:tblW w:w="0" w:type="auto"/>
+        <w:tblInd w:w="360" w:type="dxa"/>
+        <w:tblBorders>
+          <w:top w:val="none" w:sz="0" w:space="0" w:color="auto"/>
+          <w:left w:val="none" w:sz="0" w:space="0" w:color="auto"/>
+          <w:bottom w:val="none" w:sz="0" w:space="0" w:color="auto"/>
+          <w:right w:val="none" w:sz="0" w:space="0" w:color="auto"/>
+          <w:insideH w:val="none" w:sz="0" w:space="0" w:color="auto"/>
+          <w:insideV w:val="none" w:sz="0" w:space="0" w:color="auto"/>
+        </w:tblBorders>
+        <w:tblLook w:val="04A0" w:firstRow="1" w:lastRow="0" w:firstColumn="1" w:lastColumn="0" w:noHBand="0" w:noVBand="1"/>
+      </w:tblPr>
+      <w:tblGrid>
+        <w:gridCol w:w="4495"/>
+        <w:gridCol w:w="4495"/>
+      </w:tblGrid>
+      <w:tr>
+        <w:tc>
+          <w:tcPr>
+            <w:tcW w:w="8990" w:type="dxa"/>
+            <w:gridSpan w:val="2"/>
+          </w:tcPr>
+          <w:p>
+            <w:pPr>
+              <w:pStyle w:val="ListParagraph"/>
+              <w:spacing w:line="360" w:lineRule="auto"/>
+              <w:ind w:left="0"/>
+              <w:jc w:val="center"/>
+              <w:rPr>
+                <w:rFonts w:ascii="Times New Roman" w:hAnsi="Times New Roman" w:cs="Times New Roman"/>
+                <w:b/>
+                <w:bCs/>
+              </w:rPr>
+            </w:pPr>
+            <w:r>
+              <w:rPr>
+                <w:rFonts w:ascii="Times New Roman" w:hAnsi="Times New Roman" w:cs="Times New Roman"/>
+                <w:b/>
+                <w:bCs/>
+                <w:noProof/>
+              </w:rPr>
+              <w:drawing>
+                <wp:inline distT="0" distB="0" distL="0" distR="0" wp14:anchorId="3C666110" wp14:editId="0ACAEE6E">
+                  <wp:extent cx="2964180" cy="581435"/>
+                  <wp:effectExtent l="0" t="0" r="0" b="9525"/>
+                  <wp:docPr id="1521829878" name="Picture 4"/>
+                  <wp:cNvGraphicFramePr>
+                    <a:graphicFrameLocks xmlns:a="http://schemas.openxmlformats.org/drawingml/2006/main" noChangeAspect="1"/>
+                  </wp:cNvGraphicFramePr>
+                  <a:graphic xmlns:a="http://schemas.openxmlformats.org/drawingml/2006/main">
+                    <a:graphicData uri="http://schemas.openxmlformats.org/drawingml/2006/picture">
+                      <pic:pic xmlns:pic="http://schemas.openxmlformats.org/drawingml/2006/picture">
+                        <pic:nvPicPr>
+                          <pic:cNvPr id="1521829878" name="Picture 1521829878"/>
+                          <pic:cNvPicPr/>
+                        </pic:nvPicPr>
+                        <pic:blipFill rotWithShape="1">
+                          <a:blip r:embed="rId18" cstate="print">
+                            <a:extLst>
+                              <a:ext uri="{28A0092B-C50C-407E-A947-70E740481C1C}">
+                                <a14:useLocalDpi xmlns:a14="http://schemas.microsoft.com/office/drawing/2010/main" val="0"/>
+                              </a:ext>
+                            </a:extLst>
+                          </a:blip>
+                          <a:srcRect b="48325"/>
+                          <a:stretch>
+                            <a:fillRect/>
+                          </a:stretch>
+                        </pic:blipFill>
+                        <pic:spPr bwMode="auto">
+                          <a:xfrm>
+                            <a:off x="0" y="0"/>
+                            <a:ext cx="3012748" cy="590962"/>
+                          </a:xfrm>
+                          <a:prstGeom prst="rect">
+                            <a:avLst/>
+                          </a:prstGeom>
+                          <a:ln>
+                            <a:noFill/>
+                          </a:ln>
+                          <a:extLst>
+                            <a:ext uri="{53640926-AAD7-44D8-BBD7-CCE9431645EC}">
+                              <a14:shadowObscured xmlns:a14="http://schemas.microsoft.com/office/drawing/2010/main"/>
+                            </a:ext>
+                          </a:extLst>
+                        </pic:spPr>
+                      </pic:pic>
+                    </a:graphicData>
+                  </a:graphic>
+                </wp:inline>
+              </w:drawing>
+            </w:r>
+          </w:p>
+        </w:tc>
+      </w:tr>
+      <w:tr>
+        <w:tc>
+          <w:tcPr>
+            <w:tcW w:w="4495" w:type="dxa"/>
+          </w:tcPr>
+          <w:p>
+            <w:pPr>
+              <w:pStyle w:val="ListParagraph"/>
+              <w:spacing w:line="360" w:lineRule="auto"/>
+              <w:ind w:left="0"/>
+              <w:jc w:val="right"/>
+              <w:rPr>
+                <w:rFonts w:ascii="Times New Roman" w:hAnsi="Times New Roman" w:cs="Times New Roman"/>
+              </w:rPr>
+            </w:pPr>
+            <w:r>
+              <w:rPr>
+                <w:rFonts w:ascii="Times New Roman" w:hAnsi="Times New Roman" w:cs="Times New Roman"/>
+                <w:noProof/>
+              </w:rPr>
+              <w:drawing>
+                <wp:inline distT="0" distB="0" distL="0" distR="0" wp14:anchorId="060A6156" wp14:editId="15697C1C">
+                  <wp:extent cx="1173801" cy="2543038"/>
+                  <wp:effectExtent l="0" t="0" r="7620" b="0"/>
+                  <wp:docPr id="1293577970" name="Picture 5"/>
+                  <wp:cNvGraphicFramePr>
+                    <a:graphicFrameLocks xmlns:a="http://schemas.openxmlformats.org/drawingml/2006/main" noChangeAspect="1"/>
+                  </wp:cNvGraphicFramePr>
+                  <a:graphic xmlns:a="http://schemas.openxmlformats.org/drawingml/2006/main">
+                    <a:graphicData uri="http://schemas.openxmlformats.org/drawingml/2006/picture">
+                      <pic:pic xmlns:pic="http://schemas.openxmlformats.org/drawingml/2006/picture">
+                        <pic:nvPicPr>
+                          <pic:cNvPr id="1293577970" name="Picture 1293577970"/>
+                          <pic:cNvPicPr/>
+                        </pic:nvPicPr>
+                        <pic:blipFill>
+                          <a:blip r:embed="rId19" cstate="print">
+                            <a:extLst>
+                              <a:ext uri="{28A0092B-C50C-407E-A947-70E740481C1C}">
+                                <a14:useLocalDpi xmlns:a14="http://schemas.microsoft.com/office/drawing/2010/main" val="0"/>
+                              </a:ext>
+                            </a:extLst>
+                          </a:blip>
+                          <a:stretch>
+                            <a:fillRect/>
+                          </a:stretch>
+                        </pic:blipFill>
+                        <pic:spPr>
+                          <a:xfrm>
+                            <a:off x="0" y="0"/>
+                            <a:ext cx="1188868" cy="2575681"/>
+                          </a:xfrm>
+                          <a:prstGeom prst="rect">
+                            <a:avLst/>
+                          </a:prstGeom>
+                        </pic:spPr>
+                      </pic:pic>
+                    </a:graphicData>
+                  </a:graphic>
+                </wp:inline>
+              </w:drawing>
+            </w:r>
+          </w:p>
+        </w:tc>
+        <w:tc>
+          <w:tcPr>
+            <w:tcW w:w="4495" w:type="dxa"/>
+          </w:tcPr>
+          <w:p>
+            <w:pPr>
+              <w:pStyle w:val="ListParagraph"/>
+              <w:spacing w:line="360" w:lineRule="auto"/>
+              <w:ind w:left="0"/>
+              <w:rPr>
+                <w:rFonts w:ascii="Times New Roman" w:hAnsi="Times New Roman" w:cs="Times New Roman"/>
+                <w:b/>
+                <w:bCs/>
+              </w:rPr>
+            </w:pPr>
+            <w:r>
+              <w:rPr>
+                <w:rFonts w:ascii="Times New Roman" w:hAnsi="Times New Roman" w:cs="Times New Roman"/>
+                <w:b/>
+                <w:bCs/>
+                <w:noProof/>
+              </w:rPr>
+              <w:drawing>
+                <wp:inline distT="0" distB="0" distL="0" distR="0" wp14:anchorId="27D9FD9C" wp14:editId="4D501CB0">
+                  <wp:extent cx="1160561" cy="2514357"/>
+                  <wp:effectExtent l="0" t="0" r="1905" b="635"/>
+                  <wp:docPr id="1202743390" name="Picture 6"/>
+                  <wp:cNvGraphicFramePr>
+                    <a:graphicFrameLocks xmlns:a="http://schemas.openxmlformats.org/drawingml/2006/main" noChangeAspect="1"/>
+                  </wp:cNvGraphicFramePr>
+                  <a:graphic xmlns:a="http://schemas.openxmlformats.org/drawingml/2006/main">
+                    <a:graphicData uri="http://schemas.openxmlformats.org/drawingml/2006/picture">
+                      <pic:pic xmlns:pic="http://schemas.openxmlformats.org/drawingml/2006/picture">
+                        <pic:nvPicPr>
+                          <pic:cNvPr id="1202743390" name="Picture 1202743390"/>
+                          <pic:cNvPicPr/>
+                        </pic:nvPicPr>
+                        <pic:blipFill>
+                          <a:blip r:embed="rId20" cstate="print">
+                            <a:extLst>
+                              <a:ext uri="{28A0092B-C50C-407E-A947-70E740481C1C}">
+                                <a14:useLocalDpi xmlns:a14="http://schemas.microsoft.com/office/drawing/2010/main" val="0"/>
+                              </a:ext>
+                            </a:extLst>
+                          </a:blip>
+                          <a:stretch>
+                            <a:fillRect/>
+                          </a:stretch>
+                        </pic:blipFill>
+                        <pic:spPr>
+                          <a:xfrm>
+                            <a:off x="0" y="0"/>
+                            <a:ext cx="1178694" cy="2553643"/>
+                          </a:xfrm>
+                          <a:prstGeom prst="rect">
+                            <a:avLst/>
+                          </a:prstGeom>
+                        </pic:spPr>
+                      </pic:pic>
+                    </a:graphicData>
+                  </a:graphic>
+                </wp:inline>
+              </w:drawing>
+            </w:r>
+          </w:p>
+        </w:tc>
+      </w:tr>
+    </w:tbl>
+    <w:p>
+      <w:pPr>
+        <w:pStyle w:val="Caption"/>
+        <w:jc w:val="center"/>
+        <w:rPr>
+          <w:rFonts w:ascii="Times New Roman" w:hAnsi="Times New Roman" w:cs="Times New Roman"/>
+          <w:b/>
+          <w:bCs/>
+          <w:color w:val="000000" w:themeColor="text1"/>
+        </w:rPr>
+      </w:pPr>
+      <w:bookmarkStart w:id="9" w:name="_Toc215176240"/>
+      <w:r>
+        <w:rPr>
+          <w:rFonts w:ascii="Times New Roman" w:hAnsi="Times New Roman" w:cs="Times New Roman"/>
+          <w:color w:val="000000" w:themeColor="text1"/>
+        </w:rPr>
+        <w:t xml:space="preserve">Figure </w:t>
+      </w:r>
+      <w:r>
+        <w:rPr>
+          <w:rFonts w:ascii="Times New Roman" w:hAnsi="Times New Roman" w:cs="Times New Roman"/>
+          <w:color w:val="000000" w:themeColor="text1"/>
+        </w:rPr>
+        <w:fldChar w:fldCharType="begin"/>
+      </w:r>
+      <w:r>
+        <w:rPr>
+          <w:rFonts w:ascii="Times New Roman" w:hAnsi="Times New Roman" w:cs="Times New Roman"/>
+          <w:color w:val="000000" w:themeColor="text1"/>
+        </w:rPr>
+        <w:instrText xml:space="preserve"> SEQ Figure \* ARABIC </w:instrText>
+      </w:r>
+      <w:r>
+        <w:rPr>
+          <w:rFonts w:ascii="Times New Roman" w:hAnsi="Times New Roman" w:cs="Times New Roman"/>
+          <w:color w:val="000000" w:themeColor="text1"/>
+        </w:rPr>
+        <w:fldChar w:fldCharType="separate"/>
+      </w:r>
+      <w:r>
+        <w:rPr>
+          <w:rFonts w:ascii="Times New Roman" w:hAnsi="Times New Roman" w:cs="Times New Roman"/>
+          <w:noProof/>
+          <w:color w:val="000000" w:themeColor="text1"/>
+        </w:rPr>
+        <w:t>3</w:t>
+      </w:r>
+      <w:r>
+        <w:rPr>
+          <w:rFonts w:ascii="Times New Roman" w:hAnsi="Times New Roman" w:cs="Times New Roman"/>
+          <w:color w:val="000000" w:themeColor="text1"/>
+        </w:rPr>
+        <w:fldChar w:fldCharType="end"/>
+      </w:r>
+      <w:r>
+        <w:rPr>
+          <w:rFonts w:ascii="Times New Roman" w:hAnsi="Times New Roman" w:cs="Times New Roman"/>
+          <w:color w:val="000000" w:themeColor="text1"/>
+        </w:rPr>
+        <w:t xml:space="preserve">: </w:t>
+      </w:r>
+      <w:proofErr w:type="spellStart"/>
+      <w:r>
+        <w:rPr>
+          <w:rFonts w:ascii="Times New Roman" w:hAnsi="Times New Roman" w:cs="Times New Roman"/>
+          <w:color w:val="000000" w:themeColor="text1"/>
+        </w:rPr>
+        <w:t>Lifesum</w:t>
+      </w:r>
+      <w:bookmarkEnd w:id="9"/>
+      <w:proofErr w:type="spellEnd"/>
+    </w:p>
+    <w:p>
+      <w:pPr>
         <w:numPr>
           <w:ilvl w:val="0"/>
           <w:numId w:val="10"/>
@@ -5773,12 +7118,16 @@
     </w:p>
     <w:p>
       <w:pPr>
-        <w:spacing w:line="360" w:lineRule="auto"/>
-        <w:jc w:val="both"/>
-        <w:rPr>
-          <w:rFonts w:ascii="Times New Roman" w:hAnsi="Times New Roman" w:cs="Times New Roman"/>
-        </w:rPr>
-      </w:pPr>
+        <w:rPr>
+          <w:rFonts w:ascii="Times New Roman" w:hAnsi="Times New Roman" w:cs="Times New Roman"/>
+        </w:rPr>
+      </w:pPr>
+      <w:r>
+        <w:rPr>
+          <w:rFonts w:ascii="Times New Roman" w:hAnsi="Times New Roman" w:cs="Times New Roman"/>
+        </w:rPr>
+        <w:br w:type="page"/>
+      </w:r>
     </w:p>
     <w:p>
       <w:pPr>
@@ -5799,8 +7148,308 @@
         <w:rPr>
           <w:rFonts w:ascii="Times New Roman" w:hAnsi="Times New Roman" w:cs="Times New Roman"/>
         </w:rPr>
+        <w:lastRenderedPageBreak/>
         <w:t>Fitbit App</w:t>
       </w:r>
+    </w:p>
+    <w:tbl>
+      <w:tblPr>
+        <w:tblStyle w:val="TableGrid"/>
+        <w:tblW w:w="0" w:type="auto"/>
+        <w:tblInd w:w="360" w:type="dxa"/>
+        <w:tblBorders>
+          <w:top w:val="none" w:sz="0" w:space="0" w:color="auto"/>
+          <w:left w:val="none" w:sz="0" w:space="0" w:color="auto"/>
+          <w:bottom w:val="none" w:sz="0" w:space="0" w:color="auto"/>
+          <w:right w:val="none" w:sz="0" w:space="0" w:color="auto"/>
+          <w:insideH w:val="none" w:sz="0" w:space="0" w:color="auto"/>
+          <w:insideV w:val="none" w:sz="0" w:space="0" w:color="auto"/>
+        </w:tblBorders>
+        <w:tblLook w:val="04A0" w:firstRow="1" w:lastRow="0" w:firstColumn="1" w:lastColumn="0" w:noHBand="0" w:noVBand="1"/>
+      </w:tblPr>
+      <w:tblGrid>
+        <w:gridCol w:w="4495"/>
+        <w:gridCol w:w="4495"/>
+      </w:tblGrid>
+      <w:tr>
+        <w:tc>
+          <w:tcPr>
+            <w:tcW w:w="8990" w:type="dxa"/>
+            <w:gridSpan w:val="2"/>
+          </w:tcPr>
+          <w:p>
+            <w:pPr>
+              <w:pStyle w:val="ListParagraph"/>
+              <w:spacing w:line="360" w:lineRule="auto"/>
+              <w:ind w:left="0"/>
+              <w:jc w:val="center"/>
+              <w:rPr>
+                <w:rFonts w:ascii="Times New Roman" w:hAnsi="Times New Roman" w:cs="Times New Roman"/>
+                <w:b/>
+                <w:bCs/>
+              </w:rPr>
+            </w:pPr>
+            <w:r>
+              <w:rPr>
+                <w:rFonts w:ascii="Times New Roman" w:hAnsi="Times New Roman" w:cs="Times New Roman"/>
+                <w:b/>
+                <w:bCs/>
+                <w:noProof/>
+              </w:rPr>
+              <w:drawing>
+                <wp:inline distT="0" distB="0" distL="0" distR="0" wp14:anchorId="127054DF" wp14:editId="2E7B5A9E">
+                  <wp:extent cx="3009900" cy="594262"/>
+                  <wp:effectExtent l="0" t="0" r="0" b="0"/>
+                  <wp:docPr id="1090636387" name="Picture 7"/>
+                  <wp:cNvGraphicFramePr>
+                    <a:graphicFrameLocks xmlns:a="http://schemas.openxmlformats.org/drawingml/2006/main" noChangeAspect="1"/>
+                  </wp:cNvGraphicFramePr>
+                  <a:graphic xmlns:a="http://schemas.openxmlformats.org/drawingml/2006/main">
+                    <a:graphicData uri="http://schemas.openxmlformats.org/drawingml/2006/picture">
+                      <pic:pic xmlns:pic="http://schemas.openxmlformats.org/drawingml/2006/picture">
+                        <pic:nvPicPr>
+                          <pic:cNvPr id="1090636387" name="Picture 1090636387"/>
+                          <pic:cNvPicPr/>
+                        </pic:nvPicPr>
+                        <pic:blipFill rotWithShape="1">
+                          <a:blip r:embed="rId21" cstate="print">
+                            <a:extLst>
+                              <a:ext uri="{28A0092B-C50C-407E-A947-70E740481C1C}">
+                                <a14:useLocalDpi xmlns:a14="http://schemas.microsoft.com/office/drawing/2010/main" val="0"/>
+                              </a:ext>
+                            </a:extLst>
+                          </a:blip>
+                          <a:srcRect t="3635" b="45470"/>
+                          <a:stretch>
+                            <a:fillRect/>
+                          </a:stretch>
+                        </pic:blipFill>
+                        <pic:spPr bwMode="auto">
+                          <a:xfrm>
+                            <a:off x="0" y="0"/>
+                            <a:ext cx="3056732" cy="603508"/>
+                          </a:xfrm>
+                          <a:prstGeom prst="rect">
+                            <a:avLst/>
+                          </a:prstGeom>
+                          <a:ln>
+                            <a:noFill/>
+                          </a:ln>
+                          <a:extLst>
+                            <a:ext uri="{53640926-AAD7-44D8-BBD7-CCE9431645EC}">
+                              <a14:shadowObscured xmlns:a14="http://schemas.microsoft.com/office/drawing/2010/main"/>
+                            </a:ext>
+                          </a:extLst>
+                        </pic:spPr>
+                      </pic:pic>
+                    </a:graphicData>
+                  </a:graphic>
+                </wp:inline>
+              </w:drawing>
+            </w:r>
+          </w:p>
+        </w:tc>
+      </w:tr>
+      <w:tr>
+        <w:tc>
+          <w:tcPr>
+            <w:tcW w:w="4495" w:type="dxa"/>
+          </w:tcPr>
+          <w:p>
+            <w:pPr>
+              <w:pStyle w:val="ListParagraph"/>
+              <w:spacing w:line="360" w:lineRule="auto"/>
+              <w:ind w:left="0"/>
+              <w:jc w:val="right"/>
+            </w:pPr>
+            <w:r>
+              <w:rPr>
+                <w:noProof/>
+              </w:rPr>
+              <w:drawing>
+                <wp:inline distT="0" distB="0" distL="0" distR="0" wp14:anchorId="747320FC" wp14:editId="55440B89">
+                  <wp:extent cx="1160614" cy="2514471"/>
+                  <wp:effectExtent l="0" t="0" r="1905" b="635"/>
+                  <wp:docPr id="1260451414" name="Picture 8"/>
+                  <wp:cNvGraphicFramePr>
+                    <a:graphicFrameLocks xmlns:a="http://schemas.openxmlformats.org/drawingml/2006/main" noChangeAspect="1"/>
+                  </wp:cNvGraphicFramePr>
+                  <a:graphic xmlns:a="http://schemas.openxmlformats.org/drawingml/2006/main">
+                    <a:graphicData uri="http://schemas.openxmlformats.org/drawingml/2006/picture">
+                      <pic:pic xmlns:pic="http://schemas.openxmlformats.org/drawingml/2006/picture">
+                        <pic:nvPicPr>
+                          <pic:cNvPr id="1260451414" name="Picture 1260451414"/>
+                          <pic:cNvPicPr/>
+                        </pic:nvPicPr>
+                        <pic:blipFill>
+                          <a:blip r:embed="rId22" cstate="print">
+                            <a:extLst>
+                              <a:ext uri="{28A0092B-C50C-407E-A947-70E740481C1C}">
+                                <a14:useLocalDpi xmlns:a14="http://schemas.microsoft.com/office/drawing/2010/main" val="0"/>
+                              </a:ext>
+                            </a:extLst>
+                          </a:blip>
+                          <a:stretch>
+                            <a:fillRect/>
+                          </a:stretch>
+                        </pic:blipFill>
+                        <pic:spPr>
+                          <a:xfrm>
+                            <a:off x="0" y="0"/>
+                            <a:ext cx="1176638" cy="2549188"/>
+                          </a:xfrm>
+                          <a:prstGeom prst="rect">
+                            <a:avLst/>
+                          </a:prstGeom>
+                        </pic:spPr>
+                      </pic:pic>
+                    </a:graphicData>
+                  </a:graphic>
+                </wp:inline>
+              </w:drawing>
+            </w:r>
+          </w:p>
+        </w:tc>
+        <w:tc>
+          <w:tcPr>
+            <w:tcW w:w="4495" w:type="dxa"/>
+          </w:tcPr>
+          <w:p>
+            <w:pPr>
+              <w:pStyle w:val="ListParagraph"/>
+              <w:spacing w:line="360" w:lineRule="auto"/>
+              <w:ind w:left="0"/>
+              <w:rPr>
+                <w:rFonts w:ascii="Times New Roman" w:hAnsi="Times New Roman" w:cs="Times New Roman"/>
+                <w:b/>
+                <w:bCs/>
+              </w:rPr>
+            </w:pPr>
+            <w:r>
+              <w:rPr>
+                <w:rFonts w:ascii="Times New Roman" w:hAnsi="Times New Roman" w:cs="Times New Roman"/>
+                <w:b/>
+                <w:bCs/>
+                <w:noProof/>
+              </w:rPr>
+              <w:drawing>
+                <wp:inline distT="0" distB="0" distL="0" distR="0" wp14:anchorId="32F79F33" wp14:editId="3BEB846D">
+                  <wp:extent cx="1121105" cy="2428875"/>
+                  <wp:effectExtent l="0" t="0" r="3175" b="0"/>
+                  <wp:docPr id="543528443" name="Picture 9"/>
+                  <wp:cNvGraphicFramePr>
+                    <a:graphicFrameLocks xmlns:a="http://schemas.openxmlformats.org/drawingml/2006/main" noChangeAspect="1"/>
+                  </wp:cNvGraphicFramePr>
+                  <a:graphic xmlns:a="http://schemas.openxmlformats.org/drawingml/2006/main">
+                    <a:graphicData uri="http://schemas.openxmlformats.org/drawingml/2006/picture">
+                      <pic:pic xmlns:pic="http://schemas.openxmlformats.org/drawingml/2006/picture">
+                        <pic:nvPicPr>
+                          <pic:cNvPr id="543528443" name="Picture 543528443"/>
+                          <pic:cNvPicPr/>
+                        </pic:nvPicPr>
+                        <pic:blipFill>
+                          <a:blip r:embed="rId23" cstate="print">
+                            <a:extLst>
+                              <a:ext uri="{28A0092B-C50C-407E-A947-70E740481C1C}">
+                                <a14:useLocalDpi xmlns:a14="http://schemas.microsoft.com/office/drawing/2010/main" val="0"/>
+                              </a:ext>
+                            </a:extLst>
+                          </a:blip>
+                          <a:stretch>
+                            <a:fillRect/>
+                          </a:stretch>
+                        </pic:blipFill>
+                        <pic:spPr>
+                          <a:xfrm>
+                            <a:off x="0" y="0"/>
+                            <a:ext cx="1140427" cy="2470735"/>
+                          </a:xfrm>
+                          <a:prstGeom prst="rect">
+                            <a:avLst/>
+                          </a:prstGeom>
+                        </pic:spPr>
+                      </pic:pic>
+                    </a:graphicData>
+                  </a:graphic>
+                </wp:inline>
+              </w:drawing>
+            </w:r>
+          </w:p>
+        </w:tc>
+      </w:tr>
+    </w:tbl>
+    <w:p>
+      <w:pPr>
+        <w:pStyle w:val="Caption"/>
+        <w:jc w:val="center"/>
+        <w:rPr>
+          <w:rFonts w:ascii="Times New Roman" w:hAnsi="Times New Roman" w:cs="Times New Roman"/>
+          <w:b/>
+          <w:bCs/>
+          <w:color w:val="000000" w:themeColor="text1"/>
+        </w:rPr>
+      </w:pPr>
+      <w:bookmarkStart w:id="10" w:name="_Toc215176241"/>
+      <w:r>
+        <w:rPr>
+          <w:rFonts w:ascii="Times New Roman" w:hAnsi="Times New Roman" w:cs="Times New Roman"/>
+          <w:color w:val="000000" w:themeColor="text1"/>
+        </w:rPr>
+        <w:t xml:space="preserve">Figure </w:t>
+      </w:r>
+      <w:r>
+        <w:rPr>
+          <w:rFonts w:ascii="Times New Roman" w:hAnsi="Times New Roman" w:cs="Times New Roman"/>
+          <w:color w:val="000000" w:themeColor="text1"/>
+        </w:rPr>
+        <w:fldChar w:fldCharType="begin"/>
+      </w:r>
+      <w:r>
+        <w:rPr>
+          <w:rFonts w:ascii="Times New Roman" w:hAnsi="Times New Roman" w:cs="Times New Roman"/>
+          <w:color w:val="000000" w:themeColor="text1"/>
+        </w:rPr>
+        <w:instrText xml:space="preserve"> SEQ Figure \* ARABIC </w:instrText>
+      </w:r>
+      <w:r>
+        <w:rPr>
+          <w:rFonts w:ascii="Times New Roman" w:hAnsi="Times New Roman" w:cs="Times New Roman"/>
+          <w:color w:val="000000" w:themeColor="text1"/>
+        </w:rPr>
+        <w:fldChar w:fldCharType="separate"/>
+      </w:r>
+      <w:r>
+        <w:rPr>
+          <w:rFonts w:ascii="Times New Roman" w:hAnsi="Times New Roman" w:cs="Times New Roman"/>
+          <w:noProof/>
+          <w:color w:val="000000" w:themeColor="text1"/>
+        </w:rPr>
+        <w:t>4</w:t>
+      </w:r>
+      <w:r>
+        <w:rPr>
+          <w:rFonts w:ascii="Times New Roman" w:hAnsi="Times New Roman" w:cs="Times New Roman"/>
+          <w:color w:val="000000" w:themeColor="text1"/>
+        </w:rPr>
+        <w:fldChar w:fldCharType="end"/>
+      </w:r>
+      <w:r>
+        <w:rPr>
+          <w:rFonts w:ascii="Times New Roman" w:hAnsi="Times New Roman" w:cs="Times New Roman"/>
+          <w:color w:val="000000" w:themeColor="text1"/>
+        </w:rPr>
+        <w:t xml:space="preserve">: </w:t>
+      </w:r>
+      <w:proofErr w:type="spellStart"/>
+      <w:r>
+        <w:rPr>
+          <w:rFonts w:ascii="Times New Roman" w:hAnsi="Times New Roman" w:cs="Times New Roman"/>
+          <w:color w:val="000000" w:themeColor="text1"/>
+        </w:rPr>
+        <w:t>fitbit</w:t>
+      </w:r>
+      <w:bookmarkEnd w:id="10"/>
+      <w:proofErr w:type="spellEnd"/>
     </w:p>
     <w:p>
       <w:pPr>
@@ -6041,6 +7690,7 @@
         <w:rPr>
           <w:rFonts w:ascii="Times New Roman" w:hAnsi="Times New Roman" w:cs="Times New Roman"/>
         </w:rPr>
+        <w:lastRenderedPageBreak/>
         <w:t>Conclusion:</w:t>
       </w:r>
       <w:r>
@@ -6067,12 +7717,16 @@
     </w:p>
     <w:p>
       <w:pPr>
-        <w:spacing w:line="360" w:lineRule="auto"/>
-        <w:jc w:val="both"/>
-        <w:rPr>
-          <w:rFonts w:ascii="Times New Roman" w:hAnsi="Times New Roman" w:cs="Times New Roman"/>
-        </w:rPr>
-      </w:pPr>
+        <w:rPr>
+          <w:rFonts w:ascii="Times New Roman" w:hAnsi="Times New Roman" w:cs="Times New Roman"/>
+        </w:rPr>
+      </w:pPr>
+      <w:r>
+        <w:rPr>
+          <w:rFonts w:ascii="Times New Roman" w:hAnsi="Times New Roman" w:cs="Times New Roman"/>
+        </w:rPr>
+        <w:br w:type="page"/>
+      </w:r>
     </w:p>
     <w:p>
       <w:pPr>
@@ -6094,8 +7748,309 @@
           <w:rFonts w:ascii="Times New Roman" w:hAnsi="Times New Roman" w:cs="Times New Roman"/>
         </w:rPr>
         <w:lastRenderedPageBreak/>
-        <w:t>Nike Training Club (Home Workout App)</w:t>
-      </w:r>
+        <w:t>PUMATRAC Run, Train, Fitness:</w:t>
+      </w:r>
+    </w:p>
+    <w:p>
+      <w:pPr>
+        <w:pStyle w:val="ListParagraph"/>
+        <w:spacing w:line="360" w:lineRule="auto"/>
+        <w:ind w:left="360"/>
+        <w:jc w:val="both"/>
+        <w:rPr>
+          <w:rFonts w:ascii="Times New Roman" w:hAnsi="Times New Roman" w:cs="Times New Roman"/>
+        </w:rPr>
+      </w:pPr>
+    </w:p>
+    <w:tbl>
+      <w:tblPr>
+        <w:tblStyle w:val="TableGrid"/>
+        <w:tblW w:w="0" w:type="auto"/>
+        <w:tblInd w:w="360" w:type="dxa"/>
+        <w:tblBorders>
+          <w:top w:val="none" w:sz="0" w:space="0" w:color="auto"/>
+          <w:left w:val="none" w:sz="0" w:space="0" w:color="auto"/>
+          <w:bottom w:val="none" w:sz="0" w:space="0" w:color="auto"/>
+          <w:right w:val="none" w:sz="0" w:space="0" w:color="auto"/>
+          <w:insideH w:val="none" w:sz="0" w:space="0" w:color="auto"/>
+          <w:insideV w:val="none" w:sz="0" w:space="0" w:color="auto"/>
+        </w:tblBorders>
+        <w:tblLook w:val="04A0" w:firstRow="1" w:lastRow="0" w:firstColumn="1" w:lastColumn="0" w:noHBand="0" w:noVBand="1"/>
+      </w:tblPr>
+      <w:tblGrid>
+        <w:gridCol w:w="4495"/>
+        <w:gridCol w:w="4495"/>
+      </w:tblGrid>
+      <w:tr>
+        <w:tc>
+          <w:tcPr>
+            <w:tcW w:w="8990" w:type="dxa"/>
+            <w:gridSpan w:val="2"/>
+          </w:tcPr>
+          <w:p>
+            <w:pPr>
+              <w:pStyle w:val="ListParagraph"/>
+              <w:spacing w:line="360" w:lineRule="auto"/>
+              <w:ind w:left="0"/>
+              <w:jc w:val="center"/>
+              <w:rPr>
+                <w:rFonts w:ascii="Times New Roman" w:hAnsi="Times New Roman" w:cs="Times New Roman"/>
+                <w:b/>
+                <w:bCs/>
+              </w:rPr>
+            </w:pPr>
+            <w:r>
+              <w:rPr>
+                <w:rFonts w:ascii="Times New Roman" w:hAnsi="Times New Roman" w:cs="Times New Roman"/>
+                <w:b/>
+                <w:bCs/>
+                <w:noProof/>
+              </w:rPr>
+              <w:drawing>
+                <wp:inline distT="0" distB="0" distL="0" distR="0" wp14:anchorId="5AFA5DD9" wp14:editId="07715A13">
+                  <wp:extent cx="2743200" cy="604891"/>
+                  <wp:effectExtent l="0" t="0" r="0" b="5080"/>
+                  <wp:docPr id="2092415998" name="Picture 10"/>
+                  <wp:cNvGraphicFramePr>
+                    <a:graphicFrameLocks xmlns:a="http://schemas.openxmlformats.org/drawingml/2006/main" noChangeAspect="1"/>
+                  </wp:cNvGraphicFramePr>
+                  <a:graphic xmlns:a="http://schemas.openxmlformats.org/drawingml/2006/main">
+                    <a:graphicData uri="http://schemas.openxmlformats.org/drawingml/2006/picture">
+                      <pic:pic xmlns:pic="http://schemas.openxmlformats.org/drawingml/2006/picture">
+                        <pic:nvPicPr>
+                          <pic:cNvPr id="2092415998" name="Picture 2092415998"/>
+                          <pic:cNvPicPr/>
+                        </pic:nvPicPr>
+                        <pic:blipFill rotWithShape="1">
+                          <a:blip r:embed="rId24" cstate="print">
+                            <a:extLst>
+                              <a:ext uri="{28A0092B-C50C-407E-A947-70E740481C1C}">
+                                <a14:useLocalDpi xmlns:a14="http://schemas.microsoft.com/office/drawing/2010/main" val="0"/>
+                              </a:ext>
+                            </a:extLst>
+                          </a:blip>
+                          <a:srcRect l="4487" t="3369" r="4231" b="43739"/>
+                          <a:stretch>
+                            <a:fillRect/>
+                          </a:stretch>
+                        </pic:blipFill>
+                        <pic:spPr bwMode="auto">
+                          <a:xfrm>
+                            <a:off x="0" y="0"/>
+                            <a:ext cx="2743200" cy="604891"/>
+                          </a:xfrm>
+                          <a:prstGeom prst="rect">
+                            <a:avLst/>
+                          </a:prstGeom>
+                          <a:ln>
+                            <a:noFill/>
+                          </a:ln>
+                          <a:extLst>
+                            <a:ext uri="{53640926-AAD7-44D8-BBD7-CCE9431645EC}">
+                              <a14:shadowObscured xmlns:a14="http://schemas.microsoft.com/office/drawing/2010/main"/>
+                            </a:ext>
+                          </a:extLst>
+                        </pic:spPr>
+                      </pic:pic>
+                    </a:graphicData>
+                  </a:graphic>
+                </wp:inline>
+              </w:drawing>
+            </w:r>
+          </w:p>
+        </w:tc>
+      </w:tr>
+      <w:tr>
+        <w:tc>
+          <w:tcPr>
+            <w:tcW w:w="4495" w:type="dxa"/>
+          </w:tcPr>
+          <w:p>
+            <w:pPr>
+              <w:pStyle w:val="ListParagraph"/>
+              <w:spacing w:line="360" w:lineRule="auto"/>
+              <w:ind w:left="0"/>
+              <w:jc w:val="right"/>
+            </w:pPr>
+            <w:r>
+              <w:rPr>
+                <w:noProof/>
+              </w:rPr>
+              <w:drawing>
+                <wp:inline distT="0" distB="0" distL="0" distR="0" wp14:anchorId="4F68BF1F" wp14:editId="0BF66AF1">
+                  <wp:extent cx="1124955" cy="2437215"/>
+                  <wp:effectExtent l="0" t="0" r="7620" b="0"/>
+                  <wp:docPr id="1684228548" name="Picture 11"/>
+                  <wp:cNvGraphicFramePr>
+                    <a:graphicFrameLocks xmlns:a="http://schemas.openxmlformats.org/drawingml/2006/main" noChangeAspect="1"/>
+                  </wp:cNvGraphicFramePr>
+                  <a:graphic xmlns:a="http://schemas.openxmlformats.org/drawingml/2006/main">
+                    <a:graphicData uri="http://schemas.openxmlformats.org/drawingml/2006/picture">
+                      <pic:pic xmlns:pic="http://schemas.openxmlformats.org/drawingml/2006/picture">
+                        <pic:nvPicPr>
+                          <pic:cNvPr id="1684228548" name="Picture 1684228548"/>
+                          <pic:cNvPicPr/>
+                        </pic:nvPicPr>
+                        <pic:blipFill>
+                          <a:blip r:embed="rId25" cstate="print">
+                            <a:extLst>
+                              <a:ext uri="{28A0092B-C50C-407E-A947-70E740481C1C}">
+                                <a14:useLocalDpi xmlns:a14="http://schemas.microsoft.com/office/drawing/2010/main" val="0"/>
+                              </a:ext>
+                            </a:extLst>
+                          </a:blip>
+                          <a:stretch>
+                            <a:fillRect/>
+                          </a:stretch>
+                        </pic:blipFill>
+                        <pic:spPr>
+                          <a:xfrm>
+                            <a:off x="0" y="0"/>
+                            <a:ext cx="1124955" cy="2437215"/>
+                          </a:xfrm>
+                          <a:prstGeom prst="rect">
+                            <a:avLst/>
+                          </a:prstGeom>
+                        </pic:spPr>
+                      </pic:pic>
+                    </a:graphicData>
+                  </a:graphic>
+                </wp:inline>
+              </w:drawing>
+            </w:r>
+          </w:p>
+        </w:tc>
+        <w:tc>
+          <w:tcPr>
+            <w:tcW w:w="4495" w:type="dxa"/>
+          </w:tcPr>
+          <w:p>
+            <w:pPr>
+              <w:pStyle w:val="ListParagraph"/>
+              <w:spacing w:line="360" w:lineRule="auto"/>
+              <w:ind w:left="0"/>
+              <w:rPr>
+                <w:rFonts w:ascii="Times New Roman" w:hAnsi="Times New Roman" w:cs="Times New Roman"/>
+                <w:b/>
+                <w:bCs/>
+              </w:rPr>
+            </w:pPr>
+            <w:r>
+              <w:rPr>
+                <w:rFonts w:ascii="Times New Roman" w:hAnsi="Times New Roman" w:cs="Times New Roman"/>
+                <w:b/>
+                <w:bCs/>
+                <w:noProof/>
+              </w:rPr>
+              <w:drawing>
+                <wp:inline distT="0" distB="0" distL="0" distR="0" wp14:anchorId="49988E07" wp14:editId="36057F6E">
+                  <wp:extent cx="1131923" cy="2452309"/>
+                  <wp:effectExtent l="0" t="0" r="0" b="5715"/>
+                  <wp:docPr id="1116350799" name="Picture 12"/>
+                  <wp:cNvGraphicFramePr>
+                    <a:graphicFrameLocks xmlns:a="http://schemas.openxmlformats.org/drawingml/2006/main" noChangeAspect="1"/>
+                  </wp:cNvGraphicFramePr>
+                  <a:graphic xmlns:a="http://schemas.openxmlformats.org/drawingml/2006/main">
+                    <a:graphicData uri="http://schemas.openxmlformats.org/drawingml/2006/picture">
+                      <pic:pic xmlns:pic="http://schemas.openxmlformats.org/drawingml/2006/picture">
+                        <pic:nvPicPr>
+                          <pic:cNvPr id="1116350799" name="Picture 1116350799"/>
+                          <pic:cNvPicPr/>
+                        </pic:nvPicPr>
+                        <pic:blipFill>
+                          <a:blip r:embed="rId26" cstate="print">
+                            <a:extLst>
+                              <a:ext uri="{28A0092B-C50C-407E-A947-70E740481C1C}">
+                                <a14:useLocalDpi xmlns:a14="http://schemas.microsoft.com/office/drawing/2010/main" val="0"/>
+                              </a:ext>
+                            </a:extLst>
+                          </a:blip>
+                          <a:stretch>
+                            <a:fillRect/>
+                          </a:stretch>
+                        </pic:blipFill>
+                        <pic:spPr>
+                          <a:xfrm>
+                            <a:off x="0" y="0"/>
+                            <a:ext cx="1131923" cy="2452309"/>
+                          </a:xfrm>
+                          <a:prstGeom prst="rect">
+                            <a:avLst/>
+                          </a:prstGeom>
+                        </pic:spPr>
+                      </pic:pic>
+                    </a:graphicData>
+                  </a:graphic>
+                </wp:inline>
+              </w:drawing>
+            </w:r>
+          </w:p>
+        </w:tc>
+      </w:tr>
+    </w:tbl>
+    <w:p>
+      <w:pPr>
+        <w:pStyle w:val="Caption"/>
+        <w:jc w:val="center"/>
+        <w:rPr>
+          <w:rFonts w:ascii="Times New Roman" w:hAnsi="Times New Roman" w:cs="Times New Roman"/>
+          <w:b/>
+          <w:bCs/>
+          <w:color w:val="000000" w:themeColor="text1"/>
+        </w:rPr>
+      </w:pPr>
+      <w:bookmarkStart w:id="11" w:name="_Toc215176242"/>
+      <w:r>
+        <w:rPr>
+          <w:rFonts w:ascii="Times New Roman" w:hAnsi="Times New Roman" w:cs="Times New Roman"/>
+          <w:color w:val="000000" w:themeColor="text1"/>
+        </w:rPr>
+        <w:t xml:space="preserve">Figure </w:t>
+      </w:r>
+      <w:r>
+        <w:rPr>
+          <w:rFonts w:ascii="Times New Roman" w:hAnsi="Times New Roman" w:cs="Times New Roman"/>
+          <w:color w:val="000000" w:themeColor="text1"/>
+        </w:rPr>
+        <w:fldChar w:fldCharType="begin"/>
+      </w:r>
+      <w:r>
+        <w:rPr>
+          <w:rFonts w:ascii="Times New Roman" w:hAnsi="Times New Roman" w:cs="Times New Roman"/>
+          <w:color w:val="000000" w:themeColor="text1"/>
+        </w:rPr>
+        <w:instrText xml:space="preserve"> SEQ Figure \* ARABIC </w:instrText>
+      </w:r>
+      <w:r>
+        <w:rPr>
+          <w:rFonts w:ascii="Times New Roman" w:hAnsi="Times New Roman" w:cs="Times New Roman"/>
+          <w:color w:val="000000" w:themeColor="text1"/>
+        </w:rPr>
+        <w:fldChar w:fldCharType="separate"/>
+      </w:r>
+      <w:r>
+        <w:rPr>
+          <w:rFonts w:ascii="Times New Roman" w:hAnsi="Times New Roman" w:cs="Times New Roman"/>
+          <w:noProof/>
+          <w:color w:val="000000" w:themeColor="text1"/>
+        </w:rPr>
+        <w:t>5</w:t>
+      </w:r>
+      <w:r>
+        <w:rPr>
+          <w:rFonts w:ascii="Times New Roman" w:hAnsi="Times New Roman" w:cs="Times New Roman"/>
+          <w:color w:val="000000" w:themeColor="text1"/>
+        </w:rPr>
+        <w:fldChar w:fldCharType="end"/>
+      </w:r>
+      <w:r>
+        <w:rPr>
+          <w:rFonts w:ascii="Times New Roman" w:hAnsi="Times New Roman" w:cs="Times New Roman"/>
+          <w:color w:val="000000" w:themeColor="text1"/>
+        </w:rPr>
+        <w:t>: PUMATRAC</w:t>
+      </w:r>
+      <w:bookmarkEnd w:id="11"/>
     </w:p>
     <w:p>
       <w:pPr>
@@ -6336,6 +8291,7 @@
         <w:rPr>
           <w:rFonts w:ascii="Times New Roman" w:hAnsi="Times New Roman" w:cs="Times New Roman"/>
         </w:rPr>
+        <w:lastRenderedPageBreak/>
         <w:t>Conclusion:</w:t>
       </w:r>
       <w:r>
@@ -6375,60 +8331,7 @@
     <w:p>
       <w:pPr>
         <w:spacing w:line="360" w:lineRule="auto"/>
-        <w:jc w:val="both"/>
-        <w:rPr>
-          <w:rFonts w:ascii="Times New Roman" w:hAnsi="Times New Roman" w:cs="Times New Roman"/>
-        </w:rPr>
-      </w:pPr>
-    </w:p>
-    <w:p>
-      <w:pPr>
-        <w:spacing w:line="360" w:lineRule="auto"/>
-        <w:jc w:val="both"/>
-        <w:rPr>
-          <w:rFonts w:ascii="Times New Roman" w:hAnsi="Times New Roman" w:cs="Times New Roman"/>
-        </w:rPr>
-      </w:pPr>
-    </w:p>
-    <w:p>
-      <w:pPr>
-        <w:spacing w:line="360" w:lineRule="auto"/>
-        <w:jc w:val="both"/>
-        <w:rPr>
-          <w:rFonts w:ascii="Times New Roman" w:hAnsi="Times New Roman" w:cs="Times New Roman"/>
-        </w:rPr>
-      </w:pPr>
-    </w:p>
-    <w:p>
-      <w:pPr>
-        <w:spacing w:line="360" w:lineRule="auto"/>
-        <w:jc w:val="both"/>
-        <w:rPr>
-          <w:rFonts w:ascii="Times New Roman" w:hAnsi="Times New Roman" w:cs="Times New Roman"/>
-        </w:rPr>
-      </w:pPr>
-    </w:p>
-    <w:p>
-      <w:pPr>
-        <w:spacing w:line="360" w:lineRule="auto"/>
-        <w:jc w:val="both"/>
-        <w:rPr>
-          <w:rFonts w:ascii="Times New Roman" w:hAnsi="Times New Roman" w:cs="Times New Roman"/>
-        </w:rPr>
-      </w:pPr>
-    </w:p>
-    <w:p>
-      <w:pPr>
-        <w:spacing w:line="360" w:lineRule="auto"/>
-        <w:jc w:val="both"/>
-        <w:rPr>
-          <w:rFonts w:ascii="Times New Roman" w:hAnsi="Times New Roman" w:cs="Times New Roman"/>
-        </w:rPr>
-      </w:pPr>
-    </w:p>
-    <w:p>
-      <w:pPr>
-        <w:spacing w:line="360" w:lineRule="auto"/>
+        <w:ind w:left="720"/>
         <w:jc w:val="both"/>
         <w:rPr>
           <w:rFonts w:ascii="Times New Roman" w:hAnsi="Times New Roman" w:cs="Times New Roman"/>
@@ -6443,15 +8346,14 @@
           <w:numId w:val="24"/>
         </w:numPr>
       </w:pPr>
-      <w:bookmarkStart w:id="6" w:name="_Toc214033403"/>
-      <w:r>
-        <w:lastRenderedPageBreak/>
+      <w:bookmarkStart w:id="12" w:name="_Toc214033403"/>
+      <w:r>
         <w:t>Summary of Literature Review</w:t>
       </w:r>
       <w:r>
         <w:t>:</w:t>
       </w:r>
-      <w:bookmarkEnd w:id="6"/>
+      <w:bookmarkEnd w:id="12"/>
     </w:p>
     <w:p>
       <w:pPr>
@@ -6725,6 +8627,7 @@
         <w:rPr>
           <w:rFonts w:ascii="Times New Roman" w:hAnsi="Times New Roman" w:cs="Times New Roman"/>
         </w:rPr>
+        <w:lastRenderedPageBreak/>
         <w:t>Incorporating inclusive, non-competitive gamification to sustain motivation.</w:t>
       </w:r>
     </w:p>
@@ -6779,7 +8682,6 @@
         <w:rPr>
           <w:rFonts w:ascii="Times New Roman" w:hAnsi="Times New Roman" w:cs="Times New Roman"/>
         </w:rPr>
-        <w:lastRenderedPageBreak/>
         <w:t xml:space="preserve">By synthesizing cutting-edge research and addressing the shortcomings of current systems, </w:t>
       </w:r>
       <w:proofErr w:type="spellStart"/>
@@ -6822,7 +8724,7 @@
         <w:br w:type="page"/>
       </w:r>
     </w:p>
-    <w:bookmarkStart w:id="7" w:name="_Toc214033404" w:displacedByCustomXml="next"/>
+    <w:bookmarkStart w:id="13" w:name="_Toc214033404" w:displacedByCustomXml="next"/>
     <w:sdt>
       <w:sdtPr>
         <w:rPr>
@@ -6856,7 +8758,7 @@
             </w:rPr>
             <w:t>References</w:t>
           </w:r>
-          <w:bookmarkEnd w:id="7"/>
+          <w:bookmarkEnd w:id="13"/>
         </w:p>
         <w:sdt>
           <w:sdtPr>
@@ -6867,13 +8769,11 @@
             <w:id w:val="-573587230"/>
             <w:bibliography/>
           </w:sdtPr>
-          <w:sdtEndPr/>
           <w:sdtContent>
             <w:p>
               <w:pPr>
                 <w:pStyle w:val="Bibliography"/>
                 <w:rPr>
-                  <w:rFonts w:ascii="Times New Roman" w:hAnsi="Times New Roman" w:cs="Times New Roman"/>
                   <w:noProof/>
                   <w:kern w:val="0"/>
                   <w14:ligatures w14:val="none"/>
@@ -6902,14 +8802,12 @@
               </w:r>
               <w:r>
                 <w:rPr>
-                  <w:rFonts w:ascii="Times New Roman" w:hAnsi="Times New Roman" w:cs="Times New Roman"/>
                   <w:noProof/>
                 </w:rPr>
                 <w:t xml:space="preserve">Seid, A., Fufa, D. D. &amp; Bitew, Z. W., 2024. The use of internet-based smartphone apps to improve healthy eating behaviours: A systematic review. </w:t>
               </w:r>
               <w:r>
                 <w:rPr>
-                  <w:rFonts w:ascii="Times New Roman" w:hAnsi="Times New Roman" w:cs="Times New Roman"/>
                   <w:i/>
                   <w:iCs/>
                   <w:noProof/>
@@ -6918,7 +8816,6 @@
               </w:r>
               <w:r>
                 <w:rPr>
-                  <w:rFonts w:ascii="Times New Roman" w:hAnsi="Times New Roman" w:cs="Times New Roman"/>
                   <w:noProof/>
                 </w:rPr>
                 <w:t>Volume 6, p. 1282570.</w:t>
@@ -6928,20 +8825,17 @@
               <w:pPr>
                 <w:pStyle w:val="Bibliography"/>
                 <w:rPr>
-                  <w:rFonts w:ascii="Times New Roman" w:hAnsi="Times New Roman" w:cs="Times New Roman"/>
                   <w:noProof/>
                 </w:rPr>
               </w:pPr>
               <w:r>
                 <w:rPr>
-                  <w:rFonts w:ascii="Times New Roman" w:hAnsi="Times New Roman" w:cs="Times New Roman"/>
                   <w:noProof/>
                 </w:rPr>
                 <w:t xml:space="preserve">Abdul Khalil, N. M., 2023. Healthy adults’ experiences of behaviour-change apps: The role of social support and community feature. </w:t>
               </w:r>
               <w:r>
                 <w:rPr>
-                  <w:rFonts w:ascii="Times New Roman" w:hAnsi="Times New Roman" w:cs="Times New Roman"/>
                   <w:i/>
                   <w:iCs/>
                   <w:noProof/>
@@ -6950,7 +8844,6 @@
               </w:r>
               <w:r>
                 <w:rPr>
-                  <w:rFonts w:ascii="Times New Roman" w:hAnsi="Times New Roman" w:cs="Times New Roman"/>
                   <w:noProof/>
                 </w:rPr>
                 <w:t>18(5), p. e0285679.</w:t>
@@ -6960,20 +8853,17 @@
               <w:pPr>
                 <w:pStyle w:val="Bibliography"/>
                 <w:rPr>
-                  <w:rFonts w:ascii="Times New Roman" w:hAnsi="Times New Roman" w:cs="Times New Roman"/>
                   <w:noProof/>
                 </w:rPr>
               </w:pPr>
               <w:r>
                 <w:rPr>
-                  <w:rFonts w:ascii="Times New Roman" w:hAnsi="Times New Roman" w:cs="Times New Roman"/>
                   <w:noProof/>
                 </w:rPr>
                 <w:t xml:space="preserve">Abeltino, A. et al., 2024. Unraveling the gut microbiota: implications for precision nutrition and personalized medicine. </w:t>
               </w:r>
               <w:r>
                 <w:rPr>
-                  <w:rFonts w:ascii="Times New Roman" w:hAnsi="Times New Roman" w:cs="Times New Roman"/>
                   <w:i/>
                   <w:iCs/>
                   <w:noProof/>
@@ -6982,7 +8872,6 @@
               </w:r>
               <w:r>
                 <w:rPr>
-                  <w:rFonts w:ascii="Times New Roman" w:hAnsi="Times New Roman" w:cs="Times New Roman"/>
                   <w:noProof/>
                 </w:rPr>
                 <w:t>16(22), p. 3806.</w:t>
@@ -6992,20 +8881,17 @@
               <w:pPr>
                 <w:pStyle w:val="Bibliography"/>
                 <w:rPr>
-                  <w:rFonts w:ascii="Times New Roman" w:hAnsi="Times New Roman" w:cs="Times New Roman"/>
                   <w:noProof/>
                 </w:rPr>
               </w:pPr>
               <w:r>
                 <w:rPr>
-                  <w:rFonts w:ascii="Times New Roman" w:hAnsi="Times New Roman" w:cs="Times New Roman"/>
                   <w:noProof/>
                 </w:rPr>
                 <w:t xml:space="preserve">Berger, M. &amp; Jung, C., 2024. Gamification preferences in nutrition apps: Toward healthier diets and food choices. </w:t>
               </w:r>
               <w:r>
                 <w:rPr>
-                  <w:rFonts w:ascii="Times New Roman" w:hAnsi="Times New Roman" w:cs="Times New Roman"/>
                   <w:i/>
                   <w:iCs/>
                   <w:noProof/>
@@ -7014,7 +8900,6 @@
               </w:r>
               <w:r>
                 <w:rPr>
-                  <w:rFonts w:ascii="Times New Roman" w:hAnsi="Times New Roman" w:cs="Times New Roman"/>
                   <w:noProof/>
                 </w:rPr>
                 <w:t>Volume 12, p. 1367529.</w:t>
@@ -7024,20 +8909,17 @@
               <w:pPr>
                 <w:pStyle w:val="Bibliography"/>
                 <w:rPr>
-                  <w:rFonts w:ascii="Times New Roman" w:hAnsi="Times New Roman" w:cs="Times New Roman"/>
                   <w:noProof/>
                 </w:rPr>
               </w:pPr>
               <w:r>
                 <w:rPr>
-                  <w:rFonts w:ascii="Times New Roman" w:hAnsi="Times New Roman" w:cs="Times New Roman"/>
                   <w:noProof/>
                 </w:rPr>
                 <w:t xml:space="preserve">Bermingham, K. M. et al., 2024. Effects of a personalized nutrition programme on cardiometabolic health: A randomized controlled trial. </w:t>
               </w:r>
               <w:r>
                 <w:rPr>
-                  <w:rFonts w:ascii="Times New Roman" w:hAnsi="Times New Roman" w:cs="Times New Roman"/>
                   <w:i/>
                   <w:iCs/>
                   <w:noProof/>
@@ -7046,7 +8928,6 @@
               </w:r>
               <w:r>
                 <w:rPr>
-                  <w:rFonts w:ascii="Times New Roman" w:hAnsi="Times New Roman" w:cs="Times New Roman"/>
                   <w:noProof/>
                 </w:rPr>
                 <w:t>30(2), p. 1888–1897.</w:t>
@@ -7056,20 +8937,17 @@
               <w:pPr>
                 <w:pStyle w:val="Bibliography"/>
                 <w:rPr>
-                  <w:rFonts w:ascii="Times New Roman" w:hAnsi="Times New Roman" w:cs="Times New Roman"/>
                   <w:noProof/>
                 </w:rPr>
               </w:pPr>
               <w:r>
                 <w:rPr>
-                  <w:rFonts w:ascii="Times New Roman" w:hAnsi="Times New Roman" w:cs="Times New Roman"/>
                   <w:noProof/>
                 </w:rPr>
                 <w:t xml:space="preserve">Bushey, E., Wu, Y., Wright, A. &amp; Pescatello, L., 2024. Influence of physical activity and diet mobile apps on cardiometabolic risk factors: A systematic review. </w:t>
               </w:r>
               <w:r>
                 <w:rPr>
-                  <w:rFonts w:ascii="Times New Roman" w:hAnsi="Times New Roman" w:cs="Times New Roman"/>
                   <w:i/>
                   <w:iCs/>
                   <w:noProof/>
@@ -7078,7 +8956,6 @@
               </w:r>
               <w:r>
                 <w:rPr>
-                  <w:rFonts w:ascii="Times New Roman" w:hAnsi="Times New Roman" w:cs="Times New Roman"/>
                   <w:noProof/>
                 </w:rPr>
                 <w:t>Volume 10, pp. 1-10.</w:t>
@@ -7088,20 +8965,17 @@
               <w:pPr>
                 <w:pStyle w:val="Bibliography"/>
                 <w:rPr>
-                  <w:rFonts w:ascii="Times New Roman" w:hAnsi="Times New Roman" w:cs="Times New Roman"/>
                   <w:noProof/>
                 </w:rPr>
               </w:pPr>
               <w:r>
                 <w:rPr>
-                  <w:rFonts w:ascii="Times New Roman" w:hAnsi="Times New Roman" w:cs="Times New Roman"/>
                   <w:noProof/>
                 </w:rPr>
                 <w:t xml:space="preserve">Buss, V. H. et al., 2024. Mobile App Intervention of a Randomized Controlled Trial for Patients With Obesity and Those Who Are Overweight in General Practice: User Engagement Analysis Quantitative Study. </w:t>
               </w:r>
               <w:r>
                 <w:rPr>
-                  <w:rFonts w:ascii="Times New Roman" w:hAnsi="Times New Roman" w:cs="Times New Roman"/>
                   <w:i/>
                   <w:iCs/>
                   <w:noProof/>
@@ -7110,7 +8984,6 @@
               </w:r>
               <w:r>
                 <w:rPr>
-                  <w:rFonts w:ascii="Times New Roman" w:hAnsi="Times New Roman" w:cs="Times New Roman"/>
                   <w:noProof/>
                 </w:rPr>
                 <w:t>Volume 12, p. p. e32647.</w:t>
@@ -7120,52 +8993,17 @@
               <w:pPr>
                 <w:pStyle w:val="Bibliography"/>
                 <w:rPr>
-                  <w:rFonts w:ascii="Times New Roman" w:hAnsi="Times New Roman" w:cs="Times New Roman"/>
                   <w:noProof/>
                 </w:rPr>
               </w:pPr>
               <w:r>
                 <w:rPr>
-                  <w:rFonts w:ascii="Times New Roman" w:hAnsi="Times New Roman" w:cs="Times New Roman"/>
-                  <w:noProof/>
-                </w:rPr>
-                <w:t xml:space="preserve">Chae, H. P. S. a. L. J., 2023. An Artificial Intelligence Exercise Coaching Mobile App. </w:t>
-              </w:r>
-              <w:r>
-                <w:rPr>
-                  <w:rFonts w:ascii="Times New Roman" w:hAnsi="Times New Roman" w:cs="Times New Roman"/>
-                  <w:i/>
-                  <w:iCs/>
-                  <w:noProof/>
-                </w:rPr>
-                <w:t xml:space="preserve">Interactive Journal of Medical Research, </w:t>
-              </w:r>
-              <w:r>
-                <w:rPr>
-                  <w:rFonts w:ascii="Times New Roman" w:hAnsi="Times New Roman" w:cs="Times New Roman"/>
-                  <w:noProof/>
-                </w:rPr>
-                <w:t>12(1), p. p. e44567.</w:t>
-              </w:r>
-            </w:p>
-            <w:p>
-              <w:pPr>
-                <w:pStyle w:val="Bibliography"/>
-                <w:rPr>
-                  <w:rFonts w:ascii="Times New Roman" w:hAnsi="Times New Roman" w:cs="Times New Roman"/>
-                  <w:noProof/>
-                </w:rPr>
-              </w:pPr>
-              <w:r>
-                <w:rPr>
-                  <w:rFonts w:ascii="Times New Roman" w:hAnsi="Times New Roman" w:cs="Times New Roman"/>
                   <w:noProof/>
                 </w:rPr>
                 <w:t xml:space="preserve">Dalakleidi , K. . V., Papadelli , M., Kapolos , I. &amp; Papadimitriou, K., 2022. Applying image-based food-recognition systems for dietary assessment: A systematic rev. </w:t>
               </w:r>
               <w:r>
                 <w:rPr>
-                  <w:rFonts w:ascii="Times New Roman" w:hAnsi="Times New Roman" w:cs="Times New Roman"/>
                   <w:i/>
                   <w:iCs/>
                   <w:noProof/>
@@ -7174,7 +9012,6 @@
               </w:r>
               <w:r>
                 <w:rPr>
-                  <w:rFonts w:ascii="Times New Roman" w:hAnsi="Times New Roman" w:cs="Times New Roman"/>
                   <w:noProof/>
                 </w:rPr>
                 <w:t>Volume 177, p. 106148.</w:t>
@@ -7184,20 +9021,17 @@
               <w:pPr>
                 <w:pStyle w:val="Bibliography"/>
                 <w:rPr>
-                  <w:rFonts w:ascii="Times New Roman" w:hAnsi="Times New Roman" w:cs="Times New Roman"/>
                   <w:noProof/>
                 </w:rPr>
               </w:pPr>
               <w:r>
                 <w:rPr>
-                  <w:rFonts w:ascii="Times New Roman" w:hAnsi="Times New Roman" w:cs="Times New Roman"/>
                   <w:noProof/>
                 </w:rPr>
                 <w:t xml:space="preserve">Mortazavi, B. J. &amp; Gutierrez-Osuna, . R., 2023. Digital innovations for diet monitoring and precision nutrition: A review. </w:t>
               </w:r>
               <w:r>
                 <w:rPr>
-                  <w:rFonts w:ascii="Times New Roman" w:hAnsi="Times New Roman" w:cs="Times New Roman"/>
                   <w:i/>
                   <w:iCs/>
                   <w:noProof/>
@@ -7206,7 +9040,6 @@
               </w:r>
               <w:r>
                 <w:rPr>
-                  <w:rFonts w:ascii="Times New Roman" w:hAnsi="Times New Roman" w:cs="Times New Roman"/>
                   <w:noProof/>
                 </w:rPr>
                 <w:t>17(1), p. e574–e591.</w:t>
@@ -7216,52 +9049,17 @@
               <w:pPr>
                 <w:pStyle w:val="Bibliography"/>
                 <w:rPr>
-                  <w:rFonts w:ascii="Times New Roman" w:hAnsi="Times New Roman" w:cs="Times New Roman"/>
                   <w:noProof/>
                 </w:rPr>
               </w:pPr>
               <w:r>
                 <w:rPr>
-                  <w:rFonts w:ascii="Times New Roman" w:hAnsi="Times New Roman" w:cs="Times New Roman"/>
-                  <w:noProof/>
-                </w:rPr>
-                <w:t xml:space="preserve">Moura, L. C. J., 2021. Usability issues in mobile health applications: a systematic review. </w:t>
-              </w:r>
-              <w:r>
-                <w:rPr>
-                  <w:rFonts w:ascii="Times New Roman" w:hAnsi="Times New Roman" w:cs="Times New Roman"/>
-                  <w:i/>
-                  <w:iCs/>
-                  <w:noProof/>
-                </w:rPr>
-                <w:t xml:space="preserve">Journal of Mobile Technology in Medicine, </w:t>
-              </w:r>
-              <w:r>
-                <w:rPr>
-                  <w:rFonts w:ascii="Times New Roman" w:hAnsi="Times New Roman" w:cs="Times New Roman"/>
-                  <w:noProof/>
-                </w:rPr>
-                <w:t>10(1), pp. 15-28.</w:t>
-              </w:r>
-            </w:p>
-            <w:p>
-              <w:pPr>
-                <w:pStyle w:val="Bibliography"/>
-                <w:rPr>
-                  <w:rFonts w:ascii="Times New Roman" w:hAnsi="Times New Roman" w:cs="Times New Roman"/>
-                  <w:noProof/>
-                </w:rPr>
-              </w:pPr>
-              <w:r>
-                <w:rPr>
-                  <w:rFonts w:ascii="Times New Roman" w:hAnsi="Times New Roman" w:cs="Times New Roman"/>
                   <w:noProof/>
                 </w:rPr>
                 <w:t xml:space="preserve">Nishi , S. K. et al., 2024. Effect of digital health applications with or without gamification on physical activity and cardiometabolic risk factors: a systematic review and meta-analysis. </w:t>
               </w:r>
               <w:r>
                 <w:rPr>
-                  <w:rFonts w:ascii="Times New Roman" w:hAnsi="Times New Roman" w:cs="Times New Roman"/>
                   <w:i/>
                   <w:iCs/>
                   <w:noProof/>
@@ -7270,7 +9068,6 @@
               </w:r>
               <w:r>
                 <w:rPr>
-                  <w:rFonts w:ascii="Times New Roman" w:hAnsi="Times New Roman" w:cs="Times New Roman"/>
                   <w:noProof/>
                 </w:rPr>
                 <w:t>Volume 70, p. 102798.</w:t>
@@ -7280,20 +9077,17 @@
               <w:pPr>
                 <w:pStyle w:val="Bibliography"/>
                 <w:rPr>
-                  <w:rFonts w:ascii="Times New Roman" w:hAnsi="Times New Roman" w:cs="Times New Roman"/>
                   <w:noProof/>
                 </w:rPr>
               </w:pPr>
               <w:r>
                 <w:rPr>
-                  <w:rFonts w:ascii="Times New Roman" w:hAnsi="Times New Roman" w:cs="Times New Roman"/>
                   <w:noProof/>
                 </w:rPr>
                 <w:t xml:space="preserve">Oei, K. et al., 2024. An image-recognition dietary assessment app (E4W): usability and feasibility for adolescents with obesity. </w:t>
               </w:r>
               <w:r>
                 <w:rPr>
-                  <w:rFonts w:ascii="Times New Roman" w:hAnsi="Times New Roman" w:cs="Times New Roman"/>
                   <w:i/>
                   <w:iCs/>
                   <w:noProof/>
@@ -7302,7 +9096,6 @@
               </w:r>
               <w:r>
                 <w:rPr>
-                  <w:rFonts w:ascii="Times New Roman" w:hAnsi="Times New Roman" w:cs="Times New Roman"/>
                   <w:noProof/>
                 </w:rPr>
                 <w:t>Volume 8, p. e58682.</w:t>
@@ -7350,38 +9143,8 @@
         </w:rPr>
       </w:pPr>
     </w:p>
-    <w:p>
-      <w:pPr>
-        <w:spacing w:line="360" w:lineRule="auto"/>
-        <w:jc w:val="both"/>
-        <w:rPr>
-          <w:rFonts w:ascii="Times New Roman" w:hAnsi="Times New Roman" w:cs="Times New Roman"/>
-          <w:bCs/>
-        </w:rPr>
-      </w:pPr>
-    </w:p>
-    <w:p>
-      <w:pPr>
-        <w:spacing w:line="360" w:lineRule="auto"/>
-        <w:jc w:val="both"/>
-        <w:rPr>
-          <w:rFonts w:ascii="Times New Roman" w:hAnsi="Times New Roman" w:cs="Times New Roman"/>
-          <w:bCs/>
-        </w:rPr>
-      </w:pPr>
-    </w:p>
-    <w:p>
-      <w:pPr>
-        <w:spacing w:line="360" w:lineRule="auto"/>
-        <w:jc w:val="both"/>
-        <w:rPr>
-          <w:rFonts w:ascii="Times New Roman" w:hAnsi="Times New Roman" w:cs="Times New Roman"/>
-          <w:bCs/>
-        </w:rPr>
-      </w:pPr>
-    </w:p>
     <w:sectPr>
-      <w:footerReference w:type="default" r:id="rId12"/>
+      <w:footerReference w:type="default" r:id="rId27"/>
       <w:pgSz w:w="12240" w:h="15840"/>
       <w:pgMar w:top="1440" w:right="1440" w:bottom="1440" w:left="1440" w:header="720" w:footer="720" w:gutter="0"/>
       <w:pgNumType w:start="1"/>
@@ -7515,7 +9278,7 @@
 <w:numbering xmlns:wpc="http://schemas.microsoft.com/office/word/2010/wordprocessingCanvas" xmlns:cx="http://schemas.microsoft.com/office/drawing/2014/chartex" xmlns:cx1="http://schemas.microsoft.com/office/drawing/2015/9/8/chartex" xmlns:cx2="http://schemas.microsoft.com/office/drawing/2015/10/21/chartex" xmlns:cx3="http://schemas.microsoft.com/office/drawing/2016/5/9/chartex" xmlns:cx4="http://schemas.microsoft.com/office/drawing/2016/5/10/chartex" xmlns:cx5="http://schemas.microsoft.com/office/drawing/2016/5/11/chartex" xmlns:cx6="http://schemas.microsoft.com/office/drawing/2016/5/12/chartex" xmlns:cx7="http://schemas.microsoft.com/office/drawing/2016/5/13/chartex" xmlns:cx8="http://schemas.microsoft.com/office/drawing/2016/5/14/chartex" xmlns:mc="http://schemas.openxmlformats.org/markup-compatibility/2006" xmlns:aink="http://schemas.microsoft.com/office/drawing/2016/ink" xmlns:am3d="http://schemas.microsoft.com/office/drawing/2017/model3d" xmlns:o="urn:schemas-microsoft-com:office:office" xmlns:oel="http://schemas.microsoft.com/office/2019/extlst" xmlns:r="http://schemas.openxmlformats.org/officeDocument/2006/relationships" xmlns:m="http://schemas.openxmlformats.org/officeDocument/2006/math" xmlns:v="urn:schemas-microsoft-com:vml" xmlns:wp14="http://schemas.microsoft.com/office/word/2010/wordprocessingDrawing" xmlns:wp="http://schemas.openxmlformats.org/drawingml/2006/wordprocessingDrawing" xmlns:w10="urn:schemas-microsoft-com:office:word" xmlns:w="http://schemas.openxmlformats.org/wordprocessingml/2006/main" xmlns:w14="http://schemas.microsoft.com/office/word/2010/wordml" xmlns:w15="http://schemas.microsoft.com/office/word/2012/wordml" xmlns:w16cex="http://schemas.microsoft.com/office/word/2018/wordml/cex" xmlns:w16cid="http://schemas.microsoft.com/office/word/2016/wordml/cid" xmlns:w16="http://schemas.microsoft.com/office/word/2018/wordml" xmlns:w16du="http://schemas.microsoft.com/office/word/2023/wordml/word16du" xmlns:w16sdtdh="http://schemas.microsoft.com/office/word/2020/wordml/sdtdatahash" xmlns:w16sdtfl="http://schemas.microsoft.com/office/word/2024/wordml/sdtformatlock" xmlns:w16se="http://schemas.microsoft.com/office/word/2015/wordml/symex" xmlns:wpg="http://schemas.microsoft.com/office/word/2010/wordprocessingGroup" xmlns:wpi="http://schemas.microsoft.com/office/word/2010/wordprocessingInk" xmlns:wne="http://schemas.microsoft.com/office/word/2006/wordml" xmlns:wps="http://schemas.microsoft.com/office/word/2010/wordprocessingShape" mc:Ignorable="w14 w15 w16se w16cid w16 w16cex w16sdtdh w16sdtfl w16du wp14">
   <w:numPicBullet w:numPicBulletId="0">
     <w:pict>
-      <v:rect id="_x0000_i1035" style="width:0;height:0" o:hralign="center" o:bullet="t" o:hrstd="t" o:hr="t" fillcolor="#a0a0a0" stroked="f"/>
+      <v:rect id="_x0000_i1052" style="width:0;height:0" o:hralign="center" o:bullet="t" o:hrstd="t" o:hr="t" fillcolor="#a0a0a0" stroked="f"/>
     </w:pict>
   </w:numPicBullet>
   <w:abstractNum w:abstractNumId="0" w15:restartNumberingAfterBreak="0">
@@ -11437,6 +13200,36 @@
       <w:ind w:left="240"/>
     </w:pPr>
   </w:style>
+  <w:style w:type="paragraph" w:styleId="Caption">
+    <w:name w:val="caption"/>
+    <w:basedOn w:val="Normal"/>
+    <w:next w:val="Normal"/>
+    <w:uiPriority w:val="35"/>
+    <w:unhideWhenUsed/>
+    <w:qFormat/>
+    <w:rsid w:val="00FE2641"/>
+    <w:pPr>
+      <w:spacing w:after="200" w:line="240" w:lineRule="auto"/>
+    </w:pPr>
+    <w:rPr>
+      <w:i/>
+      <w:iCs/>
+      <w:color w:val="44546A" w:themeColor="text2"/>
+      <w:sz w:val="18"/>
+      <w:szCs w:val="18"/>
+    </w:rPr>
+  </w:style>
+  <w:style w:type="paragraph" w:styleId="TableofFigures">
+    <w:name w:val="table of figures"/>
+    <w:basedOn w:val="Normal"/>
+    <w:next w:val="Normal"/>
+    <w:uiPriority w:val="99"/>
+    <w:unhideWhenUsed/>
+    <w:rsid w:val="00D370E4"/>
+    <w:pPr>
+      <w:spacing w:after="0"/>
+    </w:pPr>
+  </w:style>
 </w:styles>
 </file>
 
@@ -11737,55 +13530,6 @@
 
 <file path=customXml/item1.xml><?xml version="1.0" encoding="utf-8"?>
 <b:Sources xmlns:b="http://schemas.openxmlformats.org/officeDocument/2006/bibliography" xmlns="http://schemas.openxmlformats.org/officeDocument/2006/bibliography" SelectedStyle="\HarvardAnglia2008OfficeOnline.xsl" StyleName="Harvard - Anglia" Version="2008">
-  <b:Source>
-    <b:Tag>Mou211</b:Tag>
-    <b:SourceType>JournalArticle</b:SourceType>
-    <b:Guid>{8435E181-C25F-4831-AF8C-75B09EB7025C}</b:Guid>
-    <b:Author>
-      <b:Author>
-        <b:NameList>
-          <b:Person>
-            <b:Last>Moura</b:Last>
-            <b:First>L.,</b:First>
-            <b:Middle>Costa, J.</b:Middle>
-          </b:Person>
-        </b:NameList>
-      </b:Author>
-    </b:Author>
-    <b:Title>Usability issues in mobile health applications: a systematic review</b:Title>
-    <b:JournalName>Journal of Mobile Technology in Medicine</b:JournalName>
-    <b:Year>2021</b:Year>
-    <b:Pages>15-28</b:Pages>
-    <b:Volume>10</b:Volume>
-    <b:Issue>1</b:Issue>
-    <b:Publisher>Cureus</b:Publisher>
-    <b:URL>https://doi.org/10.7759/cureus.10007</b:URL>
-    <b:DOI>10.7759/cureus.10007  </b:DOI>
-    <b:RefOrder>12</b:RefOrder>
-  </b:Source>
-  <b:Source>
-    <b:Tag>Cha231</b:Tag>
-    <b:SourceType>JournalArticle</b:SourceType>
-    <b:Guid>{51165883-AD20-458B-B792-0352BC37EB4E}</b:Guid>
-    <b:Author>
-      <b:Author>
-        <b:NameList>
-          <b:Person>
-            <b:Last>Chae</b:Last>
-            <b:First>H.K.Y.,</b:First>
-            <b:Middle>Park, S. and Lee, J.</b:Middle>
-          </b:Person>
-        </b:NameList>
-      </b:Author>
-    </b:Author>
-    <b:Title>An Artificial Intelligence Exercise Coaching Mobile App</b:Title>
-    <b:JournalName>Interactive Journal of Medical Research</b:JournalName>
-    <b:Year>2023</b:Year>
-    <b:Pages>p. e44567</b:Pages>
-    <b:Volume>12</b:Volume>
-    <b:Issue>1</b:Issue>
-    <b:RefOrder>13</b:RefOrder>
-  </b:Source>
   <b:Source>
     <b:Tag>Abd23</b:Tag>
     <b:SourceType>JournalArticle</b:SourceType>
@@ -12307,7 +14051,7 @@
 </file>
 
 <file path=customXml/itemProps1.xml><?xml version="1.0" encoding="utf-8"?>
-<ds:datastoreItem xmlns:ds="http://schemas.openxmlformats.org/officeDocument/2006/customXml" ds:itemID="{67259B66-67CC-45E0-B42B-9E44574D317F}">
+<ds:datastoreItem xmlns:ds="http://schemas.openxmlformats.org/officeDocument/2006/customXml" ds:itemID="{2EA7A80F-7910-4ABE-A028-EB24B71E3A11}">
   <ds:schemaRefs>
     <ds:schemaRef ds:uri="http://schemas.openxmlformats.org/officeDocument/2006/bibliography"/>
   </ds:schemaRefs>

</xml_diff>